<commit_message>
edit introduction,solutions,data set and add relation schema
</commit_message>
<xml_diff>
--- a/report.docx
+++ b/report.docx
@@ -1,6 +1,6 @@
 
 <file path=word/document.xml><?xml version="1.0" encoding="utf-8"?>
-<w:document xmlns:wpc="http://schemas.microsoft.com/office/word/2010/wordprocessingCanvas" xmlns:cx="http://schemas.microsoft.com/office/drawing/2014/chartex" xmlns:cx1="http://schemas.microsoft.com/office/drawing/2015/9/8/chartex" xmlns:cx2="http://schemas.microsoft.com/office/drawing/2015/10/21/chartex" xmlns:cx3="http://schemas.microsoft.com/office/drawing/2016/5/9/chartex" xmlns:cx4="http://schemas.microsoft.com/office/drawing/2016/5/10/chartex" xmlns:cx5="http://schemas.microsoft.com/office/drawing/2016/5/11/chartex" xmlns:cx6="http://schemas.microsoft.com/office/drawing/2016/5/12/chartex" xmlns:cx7="http://schemas.microsoft.com/office/drawing/2016/5/13/chartex" xmlns:cx8="http://schemas.microsoft.com/office/drawing/2016/5/14/chartex" xmlns:mc="http://schemas.openxmlformats.org/markup-compatibility/2006" xmlns:aink="http://schemas.microsoft.com/office/drawing/2016/ink" xmlns:am3d="http://schemas.microsoft.com/office/drawing/2017/model3d" xmlns:o="urn:schemas-microsoft-com:office:office" xmlns:r="http://schemas.openxmlformats.org/officeDocument/2006/relationships" xmlns:m="http://schemas.openxmlformats.org/officeDocument/2006/math" xmlns:v="urn:schemas-microsoft-com:vml" xmlns:wp14="http://schemas.microsoft.com/office/word/2010/wordprocessingDrawing" xmlns:wp="http://schemas.openxmlformats.org/drawingml/2006/wordprocessingDrawing" xmlns:w10="urn:schemas-microsoft-com:office:word" xmlns:w="http://schemas.openxmlformats.org/wordprocessingml/2006/main" xmlns:w14="http://schemas.microsoft.com/office/word/2010/wordml" xmlns:w15="http://schemas.microsoft.com/office/word/2012/wordml" xmlns:w16cid="http://schemas.microsoft.com/office/word/2016/wordml/cid" xmlns:w16se="http://schemas.microsoft.com/office/word/2015/wordml/symex" xmlns:wpg="http://schemas.microsoft.com/office/word/2010/wordprocessingGroup" xmlns:wpi="http://schemas.microsoft.com/office/word/2010/wordprocessingInk" xmlns:wne="http://schemas.microsoft.com/office/word/2006/wordml" xmlns:wps="http://schemas.microsoft.com/office/word/2010/wordprocessingShape" mc:Ignorable="w14 w15 w16se w16cid wp14">
+<w:document xmlns:wpc="http://schemas.microsoft.com/office/word/2010/wordprocessingCanvas" xmlns:mo="http://schemas.microsoft.com/office/mac/office/2008/main" xmlns:mc="http://schemas.openxmlformats.org/markup-compatibility/2006" xmlns:mv="urn:schemas-microsoft-com:mac:vml" xmlns:o="urn:schemas-microsoft-com:office:office" xmlns:r="http://schemas.openxmlformats.org/officeDocument/2006/relationships" xmlns:m="http://schemas.openxmlformats.org/officeDocument/2006/math" xmlns:v="urn:schemas-microsoft-com:vml" xmlns:wp14="http://schemas.microsoft.com/office/word/2010/wordprocessingDrawing" xmlns:wp="http://schemas.openxmlformats.org/drawingml/2006/wordprocessingDrawing" xmlns:w10="urn:schemas-microsoft-com:office:word" xmlns:w="http://schemas.openxmlformats.org/wordprocessingml/2006/main" xmlns:w14="http://schemas.microsoft.com/office/word/2010/wordml" xmlns:w15="http://schemas.microsoft.com/office/word/2012/wordml" xmlns:wpg="http://schemas.microsoft.com/office/word/2010/wordprocessingGroup" xmlns:wpi="http://schemas.microsoft.com/office/word/2010/wordprocessingInk" xmlns:wne="http://schemas.microsoft.com/office/word/2006/wordml" xmlns:wps="http://schemas.microsoft.com/office/word/2010/wordprocessingShape" mc:Ignorable="w14 w15 wp14">
   <w:body>
     <w:p>
       <w:pPr>
@@ -108,7 +108,7 @@
         <mc:AlternateContent>
           <mc:Choice Requires="wps">
             <w:drawing>
-              <wp:anchor distT="0" distB="0" distL="114300" distR="114300" simplePos="0" relativeHeight="251659264" behindDoc="0" locked="0" layoutInCell="1" allowOverlap="1" wp14:anchorId="575461C3" wp14:editId="47CB1C15">
+              <wp:anchor distT="0" distB="0" distL="114300" distR="114300" simplePos="0" relativeHeight="251658240" behindDoc="0" locked="0" layoutInCell="1" allowOverlap="1" wp14:anchorId="575461C3" wp14:editId="3641C131">
                 <wp:simplePos x="0" y="0"/>
                 <wp:positionH relativeFrom="page">
                   <wp:posOffset>348098</wp:posOffset>
@@ -116,7 +116,7 @@
                 <wp:positionV relativeFrom="page">
                   <wp:posOffset>3338505</wp:posOffset>
                 </wp:positionV>
-                <wp:extent cx="6917690" cy="2429510"/>
+                <wp:extent cx="6917690" cy="1065530"/>
                 <wp:effectExtent l="0" t="0" r="0" b="2540"/>
                 <wp:wrapNone/>
                 <wp:docPr id="481" name="文本框 1" title="标题和副标题"/>
@@ -128,7 +128,7 @@
                       <wps:spPr>
                         <a:xfrm>
                           <a:off x="0" y="0"/>
-                          <a:ext cx="6917690" cy="2429510"/>
+                          <a:ext cx="6917690" cy="1065530"/>
                         </a:xfrm>
                         <a:prstGeom prst="rect">
                           <a:avLst/>
@@ -158,10 +158,18 @@
                                 <w:sz w:val="52"/>
                                 <w:szCs w:val="88"/>
                               </w:rPr>
-                              <w:t>Real Estate Information Database System</w:t>
+                              <w:t xml:space="preserve">Real Estate Information Database </w:t>
                             </w:r>
                             <w:bookmarkEnd w:id="0"/>
                             <w:bookmarkEnd w:id="1"/>
+                            <w:r>
+                              <w:rPr>
+                                <w:rFonts w:asciiTheme="majorBidi" w:hAnsiTheme="majorBidi" w:cstheme="majorBidi"/>
+                                <w:sz w:val="52"/>
+                                <w:szCs w:val="88"/>
+                              </w:rPr>
+                              <w:t>System</w:t>
+                            </w:r>
                           </w:p>
                         </w:txbxContent>
                       </wps:txbx>
@@ -185,11 +193,11 @@
           </mc:Choice>
           <mc:Fallback>
             <w:pict>
-              <v:shapetype w14:anchorId="575461C3" id="_x0000_t202" coordsize="21600,21600" o:spt="202" path="m,l,21600r21600,l21600,xe">
+              <v:shapetype w14:anchorId="575461C3" id="_x0000_t202" coordsize="21600,21600" o:spt="202" path="m0,0l0,21600,21600,21600,21600,0xe">
                 <v:stroke joinstyle="miter"/>
                 <v:path gradientshapeok="t" o:connecttype="rect"/>
               </v:shapetype>
-              <v:shape id="文本框 1" o:spid="_x0000_s1026" type="#_x0000_t202" alt="Title: 标题和副标题" style="position:absolute;margin-left:27.4pt;margin-top:262.85pt;width:544.7pt;height:191.3pt;z-index:251659264;visibility:visible;mso-wrap-style:square;mso-width-percent:890;mso-height-percent:0;mso-wrap-distance-left:9pt;mso-wrap-distance-top:0;mso-wrap-distance-right:9pt;mso-wrap-distance-bottom:0;mso-position-horizontal:absolute;mso-position-horizontal-relative:page;mso-position-vertical:absolute;mso-position-vertical-relative:page;mso-width-percent:890;mso-height-percent:0;mso-width-relative:page;mso-height-relative:margin;v-text-anchor:top" o:gfxdata="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" filled="f" stroked="f" strokeweight=".5pt">
+              <v:shape id="文本框 1" o:spid="_x0000_s1026" type="#_x0000_t202" alt="Title: 标题和副标题" style="position:absolute;margin-left:27.4pt;margin-top:262.85pt;width:544.7pt;height:83.9pt;z-index:251658240;visibility:visible;mso-wrap-style:square;mso-width-percent:890;mso-height-percent:0;mso-wrap-distance-left:9pt;mso-wrap-distance-top:0;mso-wrap-distance-right:9pt;mso-wrap-distance-bottom:0;mso-position-horizontal:absolute;mso-position-horizontal-relative:page;mso-position-vertical:absolute;mso-position-vertical-relative:page;mso-width-percent:890;mso-height-percent:0;mso-width-relative:page;mso-height-relative:margin;v-text-anchor:top" o:gfxdata="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" filled="f" stroked="f" strokeweight=".5pt">
                 <v:textbox style="mso-fit-shape-to-text:t" inset="93.6pt,,0">
                   <w:txbxContent>
                     <w:p>
@@ -210,10 +218,18 @@
                           <w:sz w:val="52"/>
                           <w:szCs w:val="88"/>
                         </w:rPr>
-                        <w:t>Real Estate Information Database System</w:t>
+                        <w:t xml:space="preserve">Real Estate Information Database </w:t>
                       </w:r>
                       <w:bookmarkEnd w:id="2"/>
                       <w:bookmarkEnd w:id="3"/>
+                      <w:r>
+                        <w:rPr>
+                          <w:rFonts w:asciiTheme="majorBidi" w:hAnsiTheme="majorBidi" w:cstheme="majorBidi"/>
+                          <w:sz w:val="52"/>
+                          <w:szCs w:val="88"/>
+                        </w:rPr>
+                        <w:t>System</w:t>
+                      </w:r>
                     </w:p>
                   </w:txbxContent>
                 </v:textbox>
@@ -427,8 +443,20 @@
           <w:sz w:val="32"/>
           <w:szCs w:val="32"/>
         </w:rPr>
-        <w:t>Yang, Zhaoxiong</w:t>
-      </w:r>
+        <w:t xml:space="preserve">Yang, </w:t>
+      </w:r>
+      <w:proofErr w:type="spellStart"/>
+      <w:r>
+        <w:rPr>
+          <w:rFonts w:asciiTheme="majorBidi" w:hAnsiTheme="majorBidi" w:cstheme="majorBidi"/>
+          <w:i/>
+          <w:iCs/>
+          <w:sz w:val="32"/>
+          <w:szCs w:val="32"/>
+        </w:rPr>
+        <w:t>Zhaoxiong</w:t>
+      </w:r>
+      <w:proofErr w:type="spellEnd"/>
     </w:p>
     <w:p>
       <w:pPr>
@@ -756,201 +784,89 @@
           <w:szCs w:val="24"/>
         </w:rPr>
         <w:lastRenderedPageBreak/>
-        <w:t>INTRODUCTION</w:t>
+        <w:t>I</w:t>
       </w:r>
       <w:bookmarkEnd w:id="4"/>
+      <w:r>
+        <w:rPr>
+          <w:rFonts w:asciiTheme="majorBidi" w:hAnsiTheme="majorBidi" w:cstheme="majorBidi"/>
+          <w:sz w:val="24"/>
+          <w:szCs w:val="24"/>
+        </w:rPr>
+        <w:t>ntroduction</w:t>
+      </w:r>
     </w:p>
     <w:p>
       <w:pPr>
         <w:spacing w:before="100" w:beforeAutospacing="1" w:after="100" w:afterAutospacing="1"/>
-        <w:jc w:val="left"/>
-        <w:rPr>
-          <w:rFonts w:asciiTheme="majorBidi" w:hAnsiTheme="majorBidi" w:cstheme="majorBidi"/>
-          <w:sz w:val="24"/>
-        </w:rPr>
-      </w:pPr>
-      <w:r>
-        <w:rPr>
-          <w:rFonts w:asciiTheme="majorBidi" w:hAnsiTheme="majorBidi" w:cstheme="majorBidi"/>
-          <w:sz w:val="24"/>
-        </w:rPr>
-        <w:t>Our project assumes several potential factors that affect a fa</w:t>
-      </w:r>
-      <w:r>
-        <w:rPr>
-          <w:rFonts w:asciiTheme="majorBidi" w:hAnsiTheme="majorBidi" w:cstheme="majorBidi"/>
-          <w:sz w:val="24"/>
-        </w:rPr>
-        <w:t>mily’s house choice</w:t>
-      </w:r>
-      <w:r>
-        <w:rPr>
-          <w:rFonts w:asciiTheme="majorBidi" w:hAnsiTheme="majorBidi" w:cstheme="majorBidi"/>
-          <w:sz w:val="24"/>
-        </w:rPr>
-        <w:t>.</w:t>
-      </w:r>
-    </w:p>
-    <w:p>
-      <w:pPr>
-        <w:spacing w:before="100" w:beforeAutospacing="1" w:after="100" w:afterAutospacing="1"/>
-        <w:jc w:val="left"/>
-        <w:rPr>
-          <w:rFonts w:asciiTheme="majorBidi" w:hAnsiTheme="majorBidi" w:cstheme="majorBidi"/>
-          <w:sz w:val="24"/>
-        </w:rPr>
-      </w:pPr>
-      <w:r>
-        <w:rPr>
-          <w:rFonts w:asciiTheme="majorBidi" w:hAnsiTheme="majorBidi" w:cstheme="majorBidi"/>
-          <w:sz w:val="24"/>
-        </w:rPr>
-        <w:t>We apply the knowledge we learn in class to prove decision supports taking into consideration of the following factors.</w:t>
-      </w:r>
-    </w:p>
-    <w:p>
-      <w:pPr>
-        <w:spacing w:before="100" w:beforeAutospacing="1" w:after="100" w:afterAutospacing="1"/>
-        <w:jc w:val="left"/>
-        <w:rPr>
-          <w:rFonts w:asciiTheme="majorBidi" w:hAnsiTheme="majorBidi" w:cstheme="majorBidi"/>
-          <w:sz w:val="24"/>
-        </w:rPr>
-      </w:pPr>
-      <w:r>
-        <w:rPr>
-          <w:rFonts w:asciiTheme="majorBidi" w:hAnsiTheme="majorBidi" w:cstheme="majorBidi"/>
-          <w:sz w:val="24"/>
-        </w:rPr>
-        <w:t xml:space="preserve">We gather information from several websites, using </w:t>
-      </w:r>
-      <w:r>
-        <w:rPr>
-          <w:rFonts w:asciiTheme="majorBidi" w:hAnsiTheme="majorBidi" w:cstheme="majorBidi"/>
-          <w:sz w:val="24"/>
-        </w:rPr>
-        <w:t>web crawler</w:t>
-      </w:r>
-      <w:r>
-        <w:rPr>
-          <w:rFonts w:asciiTheme="majorBidi" w:hAnsiTheme="majorBidi" w:cstheme="majorBidi"/>
-          <w:sz w:val="24"/>
-        </w:rPr>
-        <w:t xml:space="preserve"> (written with Python) and other techniques. Then clean, and import to our database.</w:t>
-      </w:r>
-    </w:p>
-    <w:p>
-      <w:pPr>
-        <w:spacing w:before="100" w:beforeAutospacing="1" w:after="100" w:afterAutospacing="1"/>
-        <w:jc w:val="left"/>
-        <w:rPr>
-          <w:rFonts w:asciiTheme="majorBidi" w:hAnsiTheme="majorBidi" w:cstheme="majorBidi"/>
-          <w:sz w:val="24"/>
-        </w:rPr>
-      </w:pPr>
-      <w:r>
-        <w:rPr>
-          <w:rFonts w:asciiTheme="majorBidi" w:hAnsiTheme="majorBidi" w:cstheme="majorBidi"/>
-          <w:sz w:val="24"/>
-        </w:rPr>
-        <w:t>Our database include</w:t>
-      </w:r>
-      <w:r>
-        <w:rPr>
-          <w:rFonts w:asciiTheme="majorBidi" w:hAnsiTheme="majorBidi" w:cstheme="majorBidi"/>
-          <w:sz w:val="24"/>
-        </w:rPr>
-        <w:t>s several tables, such as house</w:t>
-      </w:r>
-      <w:r>
-        <w:rPr>
-          <w:rFonts w:asciiTheme="majorBidi" w:hAnsiTheme="majorBidi" w:cstheme="majorBidi"/>
-          <w:sz w:val="24"/>
-        </w:rPr>
-        <w:t xml:space="preserve">, </w:t>
-      </w:r>
-      <w:r>
-        <w:rPr>
-          <w:rFonts w:asciiTheme="majorBidi" w:hAnsiTheme="majorBidi" w:cstheme="majorBidi"/>
-          <w:sz w:val="24"/>
-        </w:rPr>
-        <w:t>crime rate</w:t>
-      </w:r>
-      <w:r>
-        <w:rPr>
-          <w:rFonts w:asciiTheme="majorBidi" w:hAnsiTheme="majorBidi" w:cstheme="majorBidi"/>
-          <w:sz w:val="24"/>
-        </w:rPr>
-        <w:t>, zip code</w:t>
-      </w:r>
-      <w:bookmarkStart w:id="5" w:name="_GoBack"/>
-      <w:bookmarkEnd w:id="5"/>
-      <w:r>
-        <w:rPr>
-          <w:rFonts w:asciiTheme="majorBidi" w:hAnsiTheme="majorBidi" w:cstheme="majorBidi"/>
-          <w:sz w:val="24"/>
-        </w:rPr>
-        <w:t xml:space="preserve"> and </w:t>
-      </w:r>
-      <w:r>
-        <w:rPr>
-          <w:rFonts w:asciiTheme="majorBidi" w:hAnsiTheme="majorBidi" w:cstheme="majorBidi"/>
-          <w:sz w:val="24"/>
-        </w:rPr>
-        <w:t>neighborh</w:t>
-      </w:r>
-      <w:r>
-        <w:rPr>
-          <w:rFonts w:asciiTheme="majorBidi" w:hAnsiTheme="majorBidi" w:cstheme="majorBidi"/>
-          <w:sz w:val="24"/>
-        </w:rPr>
-        <w:t>ood</w:t>
-      </w:r>
-      <w:r>
-        <w:rPr>
-          <w:rFonts w:asciiTheme="majorBidi" w:hAnsiTheme="majorBidi" w:cstheme="majorBidi"/>
-          <w:sz w:val="24"/>
-        </w:rPr>
-        <w:t xml:space="preserve"> relation, school, etc. Based on the database we created, we use </w:t>
-      </w:r>
-      <w:r>
-        <w:rPr>
-          <w:rFonts w:asciiTheme="majorBidi" w:hAnsiTheme="majorBidi" w:cstheme="majorBidi" w:hint="eastAsia"/>
-          <w:sz w:val="24"/>
-        </w:rPr>
-        <w:t>SQL</w:t>
-      </w:r>
-      <w:r>
-        <w:rPr>
-          <w:rFonts w:asciiTheme="majorBidi" w:hAnsiTheme="majorBidi" w:cstheme="majorBidi"/>
-          <w:sz w:val="24"/>
-        </w:rPr>
-        <w:t xml:space="preserve"> </w:t>
-      </w:r>
-      <w:r>
-        <w:rPr>
-          <w:rFonts w:asciiTheme="majorBidi" w:hAnsiTheme="majorBidi" w:cstheme="majorBidi" w:hint="eastAsia"/>
-          <w:sz w:val="24"/>
-        </w:rPr>
-        <w:t>query</w:t>
-      </w:r>
-      <w:r>
-        <w:rPr>
-          <w:rFonts w:asciiTheme="majorBidi" w:hAnsiTheme="majorBidi" w:cstheme="majorBidi"/>
-          <w:sz w:val="24"/>
-        </w:rPr>
-        <w:t xml:space="preserve"> to provide diversified information.</w:t>
-      </w:r>
-    </w:p>
-    <w:p>
-      <w:pPr>
-        <w:spacing w:before="100" w:beforeAutospacing="1" w:after="100" w:afterAutospacing="1"/>
-        <w:jc w:val="left"/>
-        <w:rPr>
-          <w:rFonts w:asciiTheme="majorBidi" w:hAnsiTheme="majorBidi" w:cstheme="majorBidi"/>
-          <w:sz w:val="24"/>
-        </w:rPr>
-      </w:pPr>
+        <w:rPr>
+          <w:rFonts w:asciiTheme="majorBidi" w:hAnsiTheme="majorBidi" w:cstheme="majorBidi"/>
+          <w:sz w:val="24"/>
+        </w:rPr>
+      </w:pPr>
+      <w:r>
+        <w:rPr>
+          <w:rFonts w:asciiTheme="majorBidi" w:hAnsiTheme="majorBidi" w:cstheme="majorBidi"/>
+          <w:sz w:val="24"/>
+        </w:rPr>
+        <w:t xml:space="preserve">There are </w:t>
+      </w:r>
+      <w:r>
+        <w:rPr>
+          <w:rFonts w:asciiTheme="majorBidi" w:hAnsiTheme="majorBidi" w:cstheme="majorBidi"/>
+          <w:sz w:val="24"/>
+        </w:rPr>
+        <w:t>several potential factors that affect a fa</w:t>
+      </w:r>
+      <w:r>
+        <w:rPr>
+          <w:rFonts w:asciiTheme="majorBidi" w:hAnsiTheme="majorBidi" w:cstheme="majorBidi"/>
+          <w:sz w:val="24"/>
+        </w:rPr>
+        <w:t>mily’s house choice, p</w:t>
+      </w:r>
+      <w:r>
+        <w:rPr>
+          <w:rFonts w:asciiTheme="majorBidi" w:hAnsiTheme="majorBidi" w:cstheme="majorBidi"/>
+          <w:sz w:val="24"/>
+        </w:rPr>
+        <w:t>eople may have specific checklist that need to be considered when th</w:t>
+      </w:r>
+      <w:r>
+        <w:rPr>
+          <w:rFonts w:asciiTheme="majorBidi" w:hAnsiTheme="majorBidi" w:cstheme="majorBidi"/>
+          <w:sz w:val="24"/>
+        </w:rPr>
+        <w:t xml:space="preserve">ey are looking for a new house. </w:t>
+      </w:r>
+      <w:r>
+        <w:rPr>
+          <w:rFonts w:asciiTheme="majorBidi" w:hAnsiTheme="majorBidi" w:cstheme="majorBidi"/>
+          <w:sz w:val="24"/>
+        </w:rPr>
+        <w:t xml:space="preserve">We deliver a </w:t>
+      </w:r>
+      <w:r>
+        <w:rPr>
+          <w:rFonts w:asciiTheme="majorBidi" w:hAnsiTheme="majorBidi" w:cstheme="majorBidi"/>
+          <w:sz w:val="24"/>
+        </w:rPr>
+        <w:t>Real Estate Database System</w:t>
+      </w:r>
+      <w:r>
+        <w:rPr>
+          <w:rFonts w:asciiTheme="majorBidi" w:hAnsiTheme="majorBidi" w:cstheme="majorBidi"/>
+          <w:sz w:val="24"/>
+        </w:rPr>
+        <w:t xml:space="preserve"> which provides </w:t>
+      </w:r>
+      <w:r>
+        <w:rPr>
+          <w:rFonts w:asciiTheme="majorBidi" w:hAnsiTheme="majorBidi" w:cstheme="majorBidi"/>
+          <w:sz w:val="24"/>
+        </w:rPr>
+        <w:t xml:space="preserve">a comprehensive information about real estate, helping people searching various factors when they’re hunting a house.  </w:t>
+      </w:r>
     </w:p>
     <w:p>
       <w:pPr>
@@ -963,340 +879,164 @@
           <w:szCs w:val="24"/>
         </w:rPr>
       </w:pPr>
-      <w:bookmarkStart w:id="6" w:name="_Toc508455945"/>
       <w:r>
         <w:rPr>
           <w:rFonts w:asciiTheme="majorBidi" w:hAnsiTheme="majorBidi" w:cstheme="majorBidi"/>
           <w:sz w:val="24"/>
           <w:szCs w:val="24"/>
         </w:rPr>
-        <w:t>DATA SETS</w:t>
-      </w:r>
-      <w:bookmarkEnd w:id="6"/>
+        <w:t>S</w:t>
+      </w:r>
+      <w:r>
+        <w:rPr>
+          <w:rFonts w:asciiTheme="majorBidi" w:hAnsiTheme="majorBidi" w:cstheme="majorBidi"/>
+          <w:sz w:val="24"/>
+          <w:szCs w:val="24"/>
+        </w:rPr>
+        <w:t>olutions</w:t>
+      </w:r>
     </w:p>
     <w:p>
       <w:pPr>
         <w:spacing w:before="100" w:beforeAutospacing="1" w:after="100" w:afterAutospacing="1"/>
-        <w:jc w:val="left"/>
-        <w:rPr>
-          <w:rFonts w:asciiTheme="majorBidi" w:hAnsiTheme="majorBidi" w:cstheme="majorBidi"/>
-          <w:sz w:val="24"/>
-        </w:rPr>
-      </w:pPr>
-      <w:r>
-        <w:rPr>
-          <w:rFonts w:asciiTheme="majorBidi" w:hAnsiTheme="majorBidi" w:cstheme="majorBidi"/>
-          <w:sz w:val="24"/>
-        </w:rPr>
-        <w:t>Most of the datasets are for Los Angeles</w:t>
+        <w:rPr>
+          <w:rFonts w:asciiTheme="majorBidi" w:hAnsiTheme="majorBidi" w:cstheme="majorBidi"/>
+          <w:sz w:val="24"/>
+        </w:rPr>
+      </w:pPr>
+      <w:r>
+        <w:rPr>
+          <w:rFonts w:asciiTheme="majorBidi" w:hAnsiTheme="majorBidi" w:cstheme="majorBidi"/>
+          <w:sz w:val="24"/>
+        </w:rPr>
+        <w:t>We apply the knowledge we learn in class to prove decision supports taking into consideration of the following factors.</w:t>
+      </w:r>
+      <w:r>
+        <w:rPr>
+          <w:rFonts w:asciiTheme="majorBidi" w:hAnsiTheme="majorBidi" w:cstheme="majorBidi"/>
+          <w:sz w:val="24"/>
+        </w:rPr>
+        <w:t xml:space="preserve"> </w:t>
+      </w:r>
+      <w:r>
+        <w:rPr>
+          <w:rFonts w:asciiTheme="majorBidi" w:hAnsiTheme="majorBidi" w:cstheme="majorBidi"/>
+          <w:color w:val="2E74B5" w:themeColor="accent1" w:themeShade="BF"/>
+          <w:sz w:val="24"/>
+        </w:rPr>
+        <w:t>(</w:t>
+      </w:r>
+      <w:proofErr w:type="spellStart"/>
+      <w:r>
+        <w:rPr>
+          <w:rFonts w:asciiTheme="majorBidi" w:hAnsiTheme="majorBidi" w:cstheme="majorBidi"/>
+          <w:color w:val="2E74B5" w:themeColor="accent1" w:themeShade="BF"/>
+          <w:sz w:val="24"/>
+        </w:rPr>
+        <w:t>QRcomment</w:t>
+      </w:r>
+      <w:proofErr w:type="spellEnd"/>
+      <w:r>
+        <w:rPr>
+          <w:rFonts w:asciiTheme="majorBidi" w:hAnsiTheme="majorBidi" w:cstheme="majorBidi"/>
+          <w:color w:val="2E74B5" w:themeColor="accent1" w:themeShade="BF"/>
+          <w:sz w:val="24"/>
+        </w:rPr>
+        <w:t>: I’m not sure the decision support here is appropriate and sufficient. Maybe I need to think another aspect to connect with the material we learn in class.)</w:t>
       </w:r>
     </w:p>
     <w:p>
       <w:pPr>
         <w:spacing w:before="100" w:beforeAutospacing="1" w:after="100" w:afterAutospacing="1"/>
-        <w:jc w:val="left"/>
-        <w:rPr>
-          <w:rFonts w:asciiTheme="majorBidi" w:hAnsiTheme="majorBidi" w:cstheme="majorBidi"/>
-          <w:sz w:val="24"/>
-        </w:rPr>
-      </w:pPr>
-      <w:r>
-        <w:rPr>
-          <w:rFonts w:asciiTheme="majorBidi" w:hAnsiTheme="majorBidi" w:cstheme="majorBidi"/>
-          <w:sz w:val="24"/>
-        </w:rPr>
-        <w:t>crime</w:t>
-      </w:r>
-      <w:r>
-        <w:rPr>
-          <w:rFonts w:asciiTheme="majorBidi" w:hAnsiTheme="majorBidi" w:cstheme="majorBidi"/>
-          <w:sz w:val="24"/>
-        </w:rPr>
-        <w:t xml:space="preserve">-rate: </w:t>
-      </w:r>
-      <w:r>
-        <w:rPr>
-          <w:rFonts w:ascii="Tahoma" w:hAnsi="Tahoma" w:cs="Tahoma"/>
-          <w:sz w:val="24"/>
-        </w:rPr>
-        <w:t>﻿</w:t>
-      </w:r>
-      <w:r>
-        <w:rPr>
-          <w:rFonts w:asciiTheme="majorBidi" w:hAnsiTheme="majorBidi" w:cstheme="majorBidi"/>
-          <w:sz w:val="24"/>
-        </w:rPr>
-        <w:t>Zipcode</w:t>
-      </w:r>
-      <w:r>
-        <w:rPr>
-          <w:rFonts w:asciiTheme="majorBidi" w:hAnsiTheme="majorBidi" w:cstheme="majorBidi"/>
-          <w:sz w:val="24"/>
-        </w:rPr>
-        <w:t>,</w:t>
-      </w:r>
-      <w:r>
-        <w:rPr>
-          <w:rFonts w:asciiTheme="majorBidi" w:hAnsiTheme="majorBidi" w:cstheme="majorBidi"/>
-          <w:sz w:val="24"/>
-        </w:rPr>
-        <w:t xml:space="preserve"> number of crimes</w:t>
-      </w:r>
-    </w:p>
-    <w:p>
-      <w:pPr>
-        <w:spacing w:before="100" w:beforeAutospacing="1" w:after="100" w:afterAutospacing="1"/>
-        <w:jc w:val="left"/>
-        <w:rPr>
-          <w:rFonts w:asciiTheme="majorBidi" w:hAnsiTheme="majorBidi" w:cstheme="majorBidi"/>
-          <w:sz w:val="24"/>
-        </w:rPr>
-      </w:pPr>
-      <w:r>
-        <w:rPr>
-          <w:rFonts w:asciiTheme="majorBidi" w:hAnsiTheme="majorBidi" w:cstheme="majorBidi"/>
-          <w:sz w:val="24"/>
-        </w:rPr>
-        <w:t>houses</w:t>
-      </w:r>
-      <w:r>
-        <w:rPr>
-          <w:rFonts w:asciiTheme="majorBidi" w:hAnsiTheme="majorBidi" w:cstheme="majorBidi"/>
-          <w:sz w:val="24"/>
-        </w:rPr>
-        <w:t xml:space="preserve">: HouseID, Zipcode, Address, City, State, Neighborhood, Price, Type, Beds, Baths, Build year, Space, Lot_space, Price/sqft, Average_Listing_Price_for_zip, </w:t>
-      </w:r>
-      <w:r>
-        <w:rPr>
-          <w:rFonts w:asciiTheme="majorBidi" w:hAnsiTheme="majorBidi" w:cstheme="majorBidi"/>
-          <w:sz w:val="24"/>
-        </w:rPr>
-        <w:t>M</w:t>
-      </w:r>
-      <w:r>
-        <w:rPr>
-          <w:rFonts w:asciiTheme="majorBidi" w:hAnsiTheme="majorBidi" w:cstheme="majorBidi"/>
-          <w:sz w:val="24"/>
-        </w:rPr>
-        <w:t>edian_Sale_Price_for_zip</w:t>
-      </w:r>
-      <w:r>
-        <w:rPr>
-          <w:rFonts w:asciiTheme="majorBidi" w:hAnsiTheme="majorBidi" w:cstheme="majorBidi"/>
-          <w:sz w:val="24"/>
-        </w:rPr>
-        <w:t xml:space="preserve">, </w:t>
-      </w:r>
-      <w:r>
-        <w:rPr>
-          <w:rFonts w:asciiTheme="majorBidi" w:hAnsiTheme="majorBidi" w:cstheme="majorBidi"/>
-          <w:sz w:val="24"/>
-        </w:rPr>
-        <w:t>Average_price_sqft_for_zip</w:t>
-      </w:r>
-      <w:r>
-        <w:rPr>
-          <w:rFonts w:asciiTheme="majorBidi" w:hAnsiTheme="majorBidi" w:cstheme="majorBidi"/>
-          <w:sz w:val="24"/>
-        </w:rPr>
-        <w:t xml:space="preserve">, </w:t>
-      </w:r>
-      <w:r>
-        <w:rPr>
-          <w:rFonts w:asciiTheme="majorBidi" w:hAnsiTheme="majorBidi" w:cstheme="majorBidi"/>
-          <w:sz w:val="24"/>
-        </w:rPr>
-        <w:t>descrip</w:t>
-      </w:r>
-      <w:r>
-        <w:rPr>
-          <w:rFonts w:asciiTheme="majorBidi" w:hAnsiTheme="majorBidi" w:cstheme="majorBidi"/>
-          <w:sz w:val="24"/>
-        </w:rPr>
-        <w:t>tion</w:t>
-      </w:r>
-    </w:p>
-    <w:p>
-      <w:pPr>
-        <w:spacing w:before="100" w:beforeAutospacing="1" w:after="100" w:afterAutospacing="1"/>
-        <w:jc w:val="left"/>
-        <w:rPr>
-          <w:rFonts w:asciiTheme="majorBidi" w:hAnsiTheme="majorBidi" w:cstheme="majorBidi" w:hint="eastAsia"/>
-          <w:sz w:val="24"/>
-          <w:lang w:val="en-GB"/>
-        </w:rPr>
-      </w:pPr>
-      <w:r>
-        <w:rPr>
-          <w:rFonts w:asciiTheme="majorBidi" w:hAnsiTheme="majorBidi" w:cstheme="majorBidi"/>
-          <w:sz w:val="24"/>
-        </w:rPr>
-        <w:t>population</w:t>
-      </w:r>
-      <w:r>
-        <w:rPr>
-          <w:rFonts w:asciiTheme="majorBidi" w:hAnsiTheme="majorBidi" w:cstheme="majorBidi"/>
-          <w:sz w:val="24"/>
-        </w:rPr>
-        <w:t xml:space="preserve">: </w:t>
-      </w:r>
-      <w:r>
-        <w:rPr>
-          <w:rFonts w:asciiTheme="majorBidi" w:hAnsiTheme="majorBidi" w:cstheme="majorBidi" w:hint="eastAsia"/>
-          <w:sz w:val="24"/>
-        </w:rPr>
-        <w:t>Zipcode, Total_population, Median_Age, Total_males, Total_females, Total_households, Average_householdsize</w:t>
-      </w:r>
-    </w:p>
-    <w:p>
-      <w:pPr>
-        <w:spacing w:before="100" w:beforeAutospacing="1" w:after="100" w:afterAutospacing="1"/>
-        <w:jc w:val="left"/>
-        <w:rPr>
-          <w:rFonts w:asciiTheme="majorBidi" w:hAnsiTheme="majorBidi" w:cstheme="majorBidi"/>
-          <w:sz w:val="24"/>
-          <w:lang w:val="en-GB"/>
-        </w:rPr>
-      </w:pPr>
-      <w:r>
-        <w:rPr>
-          <w:rFonts w:asciiTheme="majorBidi" w:hAnsiTheme="majorBidi" w:cstheme="majorBidi"/>
-          <w:sz w:val="24"/>
-        </w:rPr>
-        <w:t>private_school</w:t>
-      </w:r>
-      <w:r>
-        <w:rPr>
-          <w:rFonts w:asciiTheme="majorBidi" w:hAnsiTheme="majorBidi" w:cstheme="majorBidi"/>
-          <w:sz w:val="24"/>
-        </w:rPr>
-        <w:t xml:space="preserve">: ID, Zipcode, Address, School_type, Enrollment, FullTime_teacher, </w:t>
-      </w:r>
-      <w:r>
-        <w:rPr>
-          <w:rFonts w:asciiTheme="majorBidi" w:hAnsiTheme="majorBidi" w:cstheme="majorBidi" w:hint="eastAsia"/>
-          <w:sz w:val="24"/>
-        </w:rPr>
-        <w:t>etc</w:t>
-      </w:r>
-      <w:r>
-        <w:rPr>
-          <w:rFonts w:asciiTheme="majorBidi" w:hAnsiTheme="majorBidi" w:cstheme="majorBidi"/>
-          <w:sz w:val="24"/>
-        </w:rPr>
-        <w:t>.</w:t>
-      </w:r>
-    </w:p>
-    <w:p>
-      <w:pPr>
-        <w:spacing w:before="100" w:beforeAutospacing="1" w:after="100" w:afterAutospacing="1"/>
-        <w:jc w:val="left"/>
-        <w:rPr>
-          <w:rFonts w:asciiTheme="majorBidi" w:hAnsiTheme="majorBidi" w:cstheme="majorBidi" w:hint="eastAsia"/>
-          <w:sz w:val="24"/>
-          <w:lang w:val="en-GB"/>
-        </w:rPr>
-      </w:pPr>
-      <w:r>
-        <w:rPr>
-          <w:rFonts w:asciiTheme="majorBidi" w:hAnsiTheme="majorBidi" w:cstheme="majorBidi"/>
-          <w:sz w:val="24"/>
-        </w:rPr>
-        <w:t>public_school</w:t>
-      </w:r>
-      <w:r>
-        <w:rPr>
-          <w:rFonts w:asciiTheme="majorBidi" w:hAnsiTheme="majorBidi" w:cstheme="majorBidi"/>
-          <w:sz w:val="24"/>
-        </w:rPr>
-        <w:t xml:space="preserve">: </w:t>
-      </w:r>
-      <w:r>
-        <w:rPr>
-          <w:rFonts w:asciiTheme="majorBidi" w:hAnsiTheme="majorBidi" w:cstheme="majorBidi"/>
-          <w:sz w:val="24"/>
-        </w:rPr>
-        <w:t xml:space="preserve">ID, Zipcode, Address, School_type, Enrollment, FullTime_teacher, </w:t>
-      </w:r>
-      <w:r>
-        <w:rPr>
-          <w:rFonts w:asciiTheme="majorBidi" w:hAnsiTheme="majorBidi" w:cstheme="majorBidi" w:hint="eastAsia"/>
-          <w:sz w:val="24"/>
-        </w:rPr>
-        <w:t>etc</w:t>
-      </w:r>
-      <w:r>
-        <w:rPr>
-          <w:rFonts w:asciiTheme="majorBidi" w:hAnsiTheme="majorBidi" w:cstheme="majorBidi"/>
-          <w:sz w:val="24"/>
-        </w:rPr>
-        <w:t>.</w:t>
-      </w:r>
-    </w:p>
-    <w:p>
-      <w:pPr>
-        <w:spacing w:before="100" w:beforeAutospacing="1" w:after="100" w:afterAutospacing="1"/>
-        <w:jc w:val="left"/>
-        <w:rPr>
-          <w:rFonts w:asciiTheme="majorBidi" w:hAnsiTheme="majorBidi" w:cstheme="majorBidi"/>
-          <w:sz w:val="24"/>
-        </w:rPr>
-      </w:pPr>
-      <w:r>
-        <w:rPr>
-          <w:rFonts w:asciiTheme="majorBidi" w:hAnsiTheme="majorBidi" w:cstheme="majorBidi"/>
-          <w:sz w:val="24"/>
-        </w:rPr>
-        <w:t>zip-distric</w:t>
-      </w:r>
-      <w:r>
-        <w:rPr>
-          <w:rFonts w:asciiTheme="majorBidi" w:hAnsiTheme="majorBidi" w:cstheme="majorBidi"/>
-          <w:sz w:val="24"/>
-        </w:rPr>
-        <w:t>t: relations of zip code and district</w:t>
-      </w:r>
-    </w:p>
-    <w:p>
-      <w:pPr>
-        <w:spacing w:before="100" w:beforeAutospacing="1" w:after="100" w:afterAutospacing="1"/>
-        <w:jc w:val="left"/>
-        <w:rPr>
-          <w:rFonts w:asciiTheme="majorBidi" w:hAnsiTheme="majorBidi" w:cstheme="majorBidi"/>
-          <w:sz w:val="24"/>
-        </w:rPr>
-      </w:pPr>
-      <w:r>
-        <w:rPr>
-          <w:rFonts w:asciiTheme="majorBidi" w:hAnsiTheme="majorBidi" w:cstheme="majorBidi"/>
-          <w:sz w:val="24"/>
-        </w:rPr>
-        <w:t>zip_lat_long</w:t>
-      </w:r>
-      <w:r>
-        <w:rPr>
-          <w:rFonts w:asciiTheme="majorBidi" w:hAnsiTheme="majorBidi" w:cstheme="majorBidi"/>
-          <w:sz w:val="24"/>
-        </w:rPr>
-        <w:t xml:space="preserve">: relations of zip code and </w:t>
-      </w:r>
-      <w:r>
-        <w:rPr>
-          <w:rFonts w:asciiTheme="majorBidi" w:hAnsiTheme="majorBidi" w:cstheme="majorBidi"/>
-          <w:sz w:val="24"/>
-        </w:rPr>
-        <w:t>Latitude and longitude coordinates</w:t>
-      </w:r>
-    </w:p>
-    <w:p>
-      <w:pPr>
-        <w:spacing w:before="100" w:beforeAutospacing="1" w:after="100" w:afterAutospacing="1"/>
-        <w:jc w:val="left"/>
-        <w:rPr>
-          <w:rFonts w:asciiTheme="majorBidi" w:hAnsiTheme="majorBidi" w:cstheme="majorBidi"/>
-          <w:sz w:val="24"/>
-        </w:rPr>
-      </w:pPr>
+        <w:rPr>
+          <w:rFonts w:asciiTheme="majorBidi" w:hAnsiTheme="majorBidi" w:cstheme="majorBidi"/>
+          <w:sz w:val="24"/>
+        </w:rPr>
+      </w:pPr>
+      <w:r>
+        <w:rPr>
+          <w:rFonts w:asciiTheme="majorBidi" w:hAnsiTheme="majorBidi" w:cstheme="majorBidi"/>
+          <w:sz w:val="24"/>
+        </w:rPr>
+        <w:t>We collect</w:t>
+      </w:r>
+      <w:r>
+        <w:rPr>
+          <w:rFonts w:asciiTheme="majorBidi" w:hAnsiTheme="majorBidi" w:cstheme="majorBidi"/>
+          <w:sz w:val="24"/>
+        </w:rPr>
+        <w:t xml:space="preserve"> information</w:t>
+      </w:r>
+      <w:r>
+        <w:rPr>
+          <w:rFonts w:asciiTheme="majorBidi" w:hAnsiTheme="majorBidi" w:cstheme="majorBidi"/>
+          <w:sz w:val="24"/>
+        </w:rPr>
+        <w:t xml:space="preserve">, which people may take into consideration in home searching process, from several websites by </w:t>
+      </w:r>
+      <w:r>
+        <w:rPr>
+          <w:rFonts w:asciiTheme="majorBidi" w:hAnsiTheme="majorBidi" w:cstheme="majorBidi"/>
+          <w:sz w:val="24"/>
+        </w:rPr>
+        <w:t xml:space="preserve">using </w:t>
+      </w:r>
+      <w:r>
+        <w:rPr>
+          <w:rFonts w:asciiTheme="majorBidi" w:hAnsiTheme="majorBidi" w:cstheme="majorBidi"/>
+          <w:sz w:val="24"/>
+        </w:rPr>
+        <w:t>web crawler</w:t>
+      </w:r>
+      <w:r>
+        <w:rPr>
+          <w:rFonts w:asciiTheme="majorBidi" w:hAnsiTheme="majorBidi" w:cstheme="majorBidi"/>
+          <w:sz w:val="24"/>
+        </w:rPr>
+        <w:t xml:space="preserve"> (written with Python) and other techniques</w:t>
+      </w:r>
+      <w:r>
+        <w:rPr>
+          <w:rFonts w:asciiTheme="majorBidi" w:hAnsiTheme="majorBidi" w:cstheme="majorBidi"/>
+          <w:sz w:val="24"/>
+        </w:rPr>
+        <w:t xml:space="preserve">. Then </w:t>
+      </w:r>
+      <w:r>
+        <w:rPr>
+          <w:rFonts w:asciiTheme="majorBidi" w:hAnsiTheme="majorBidi" w:cstheme="majorBidi"/>
+          <w:sz w:val="24"/>
+        </w:rPr>
+        <w:t xml:space="preserve">clean, </w:t>
+      </w:r>
+      <w:r>
+        <w:rPr>
+          <w:rFonts w:asciiTheme="majorBidi" w:hAnsiTheme="majorBidi" w:cstheme="majorBidi"/>
+          <w:sz w:val="24"/>
+        </w:rPr>
+        <w:t xml:space="preserve">combine </w:t>
+      </w:r>
+      <w:r>
+        <w:rPr>
+          <w:rFonts w:asciiTheme="majorBidi" w:hAnsiTheme="majorBidi" w:cstheme="majorBidi"/>
+          <w:sz w:val="24"/>
+        </w:rPr>
+        <w:t xml:space="preserve">and import </w:t>
+      </w:r>
+      <w:r>
+        <w:rPr>
+          <w:rFonts w:asciiTheme="majorBidi" w:hAnsiTheme="majorBidi" w:cstheme="majorBidi"/>
+          <w:sz w:val="24"/>
+        </w:rPr>
+        <w:t>them in</w:t>
+      </w:r>
+      <w:r>
+        <w:rPr>
+          <w:rFonts w:asciiTheme="majorBidi" w:hAnsiTheme="majorBidi" w:cstheme="majorBidi"/>
+          <w:sz w:val="24"/>
+        </w:rPr>
+        <w:t>to our database.</w:t>
+      </w:r>
     </w:p>
     <w:p>
       <w:pPr>
@@ -1309,15 +1049,706 @@
           <w:szCs w:val="24"/>
         </w:rPr>
       </w:pPr>
+      <w:bookmarkStart w:id="5" w:name="_Toc508455945"/>
       <w:r>
         <w:rPr>
           <w:rFonts w:asciiTheme="majorBidi" w:hAnsiTheme="majorBidi" w:cstheme="majorBidi"/>
           <w:sz w:val="24"/>
           <w:szCs w:val="24"/>
         </w:rPr>
-        <w:t>TECHNIQUES:</w:t>
+        <w:t>D</w:t>
+      </w:r>
+      <w:r>
+        <w:rPr>
+          <w:rFonts w:asciiTheme="majorBidi" w:hAnsiTheme="majorBidi" w:cstheme="majorBidi"/>
+          <w:sz w:val="24"/>
+          <w:szCs w:val="24"/>
+        </w:rPr>
+        <w:t>ata</w:t>
+      </w:r>
+      <w:r>
+        <w:rPr>
+          <w:rFonts w:asciiTheme="majorBidi" w:hAnsiTheme="majorBidi" w:cstheme="majorBidi"/>
+          <w:sz w:val="24"/>
+          <w:szCs w:val="24"/>
+        </w:rPr>
+        <w:t xml:space="preserve"> S</w:t>
+      </w:r>
+      <w:bookmarkEnd w:id="5"/>
+      <w:r>
+        <w:rPr>
+          <w:rFonts w:asciiTheme="majorBidi" w:hAnsiTheme="majorBidi" w:cstheme="majorBidi"/>
+          <w:sz w:val="24"/>
+          <w:szCs w:val="24"/>
+        </w:rPr>
+        <w:t>ets</w:t>
+      </w:r>
+      <w:r>
+        <w:rPr>
+          <w:rFonts w:asciiTheme="majorBidi" w:hAnsiTheme="majorBidi" w:cstheme="majorBidi"/>
+          <w:sz w:val="24"/>
+          <w:szCs w:val="24"/>
+        </w:rPr>
+        <w:t xml:space="preserve"> and</w:t>
+      </w:r>
+      <w:r>
+        <w:rPr>
+          <w:rFonts w:asciiTheme="majorBidi" w:hAnsiTheme="majorBidi" w:cstheme="majorBidi"/>
+          <w:sz w:val="24"/>
+          <w:szCs w:val="24"/>
+        </w:rPr>
+        <w:t xml:space="preserve"> Relational</w:t>
+      </w:r>
+      <w:r>
+        <w:rPr>
+          <w:rFonts w:asciiTheme="majorBidi" w:hAnsiTheme="majorBidi" w:cstheme="majorBidi"/>
+          <w:sz w:val="24"/>
+          <w:szCs w:val="24"/>
+        </w:rPr>
+        <w:t xml:space="preserve"> Schema </w:t>
       </w:r>
     </w:p>
+    <w:p>
+      <w:pPr>
+        <w:spacing w:before="100" w:beforeAutospacing="1" w:after="100" w:afterAutospacing="1"/>
+        <w:rPr>
+          <w:rFonts w:asciiTheme="majorBidi" w:hAnsiTheme="majorBidi" w:cstheme="majorBidi"/>
+          <w:sz w:val="24"/>
+        </w:rPr>
+      </w:pPr>
+      <w:r>
+        <w:rPr>
+          <w:rFonts w:asciiTheme="majorBidi" w:hAnsiTheme="majorBidi" w:cstheme="majorBidi"/>
+          <w:noProof/>
+          <w:sz w:val="24"/>
+        </w:rPr>
+        <mc:AlternateContent>
+          <mc:Choice Requires="wpg">
+            <w:drawing>
+              <wp:anchor distT="0" distB="0" distL="114300" distR="114300" simplePos="0" relativeHeight="251661312" behindDoc="0" locked="0" layoutInCell="1" allowOverlap="1" wp14:anchorId="7ED2AA34" wp14:editId="1F235C1F">
+                <wp:simplePos x="0" y="0"/>
+                <wp:positionH relativeFrom="column">
+                  <wp:posOffset>-122555</wp:posOffset>
+                </wp:positionH>
+                <wp:positionV relativeFrom="paragraph">
+                  <wp:posOffset>641985</wp:posOffset>
+                </wp:positionV>
+                <wp:extent cx="5943600" cy="3860165"/>
+                <wp:effectExtent l="0" t="0" r="0" b="635"/>
+                <wp:wrapThrough wrapText="bothSides">
+                  <wp:wrapPolygon edited="0">
+                    <wp:start x="0" y="0"/>
+                    <wp:lineTo x="0" y="20182"/>
+                    <wp:lineTo x="7662" y="20467"/>
+                    <wp:lineTo x="7662" y="21461"/>
+                    <wp:lineTo x="13569" y="21461"/>
+                    <wp:lineTo x="13569" y="20467"/>
+                    <wp:lineTo x="21508" y="20182"/>
+                    <wp:lineTo x="21508" y="0"/>
+                    <wp:lineTo x="0" y="0"/>
+                  </wp:wrapPolygon>
+                </wp:wrapThrough>
+                <wp:docPr id="13" name="Group 13"/>
+                <wp:cNvGraphicFramePr/>
+                <a:graphic xmlns:a="http://schemas.openxmlformats.org/drawingml/2006/main">
+                  <a:graphicData uri="http://schemas.microsoft.com/office/word/2010/wordprocessingGroup">
+                    <wpg:wgp>
+                      <wpg:cNvGrpSpPr/>
+                      <wpg:grpSpPr>
+                        <a:xfrm>
+                          <a:off x="0" y="0"/>
+                          <a:ext cx="5943600" cy="3860165"/>
+                          <a:chOff x="0" y="0"/>
+                          <a:chExt cx="5943600" cy="3860354"/>
+                        </a:xfrm>
+                      </wpg:grpSpPr>
+                      <pic:pic xmlns:pic="http://schemas.openxmlformats.org/drawingml/2006/picture">
+                        <pic:nvPicPr>
+                          <pic:cNvPr id="10" name="Picture 10" descr="ddd"/>
+                          <pic:cNvPicPr>
+                            <a:picLocks noChangeAspect="1"/>
+                          </pic:cNvPicPr>
+                        </pic:nvPicPr>
+                        <pic:blipFill>
+                          <a:blip r:embed="rId9">
+                            <a:extLst>
+                              <a:ext uri="{28A0092B-C50C-407E-A947-70E740481C1C}">
+                                <a14:useLocalDpi xmlns:a14="http://schemas.microsoft.com/office/drawing/2010/main" val="0"/>
+                              </a:ext>
+                            </a:extLst>
+                          </a:blip>
+                          <a:stretch>
+                            <a:fillRect/>
+                          </a:stretch>
+                        </pic:blipFill>
+                        <pic:spPr>
+                          <a:xfrm>
+                            <a:off x="0" y="0"/>
+                            <a:ext cx="5943600" cy="3602990"/>
+                          </a:xfrm>
+                          <a:prstGeom prst="rect">
+                            <a:avLst/>
+                          </a:prstGeom>
+                        </pic:spPr>
+                      </pic:pic>
+                      <wps:wsp>
+                        <wps:cNvPr id="12" name="Text Box 12"/>
+                        <wps:cNvSpPr txBox="1"/>
+                        <wps:spPr>
+                          <a:xfrm>
+                            <a:off x="2067697" y="3566984"/>
+                            <a:ext cx="1732280" cy="293370"/>
+                          </a:xfrm>
+                          <a:prstGeom prst="rect">
+                            <a:avLst/>
+                          </a:prstGeom>
+                          <a:noFill/>
+                          <a:ln>
+                            <a:noFill/>
+                          </a:ln>
+                          <a:effectLst/>
+                        </wps:spPr>
+                        <wps:style>
+                          <a:lnRef idx="0">
+                            <a:schemeClr val="accent1"/>
+                          </a:lnRef>
+                          <a:fillRef idx="0">
+                            <a:schemeClr val="accent1"/>
+                          </a:fillRef>
+                          <a:effectRef idx="0">
+                            <a:schemeClr val="accent1"/>
+                          </a:effectRef>
+                          <a:fontRef idx="minor">
+                            <a:schemeClr val="dk1"/>
+                          </a:fontRef>
+                        </wps:style>
+                        <wps:txbx>
+                          <w:txbxContent>
+                            <w:p>
+                              <w:pPr>
+                                <w:rPr>
+                                  <w:rFonts w:ascii="Times New Roman" w:hAnsi="Times New Roman" w:cs="Times New Roman"/>
+                                  <w:i/>
+                                </w:rPr>
+                              </w:pPr>
+                              <w:r>
+                                <w:rPr>
+                                  <w:rFonts w:ascii="Times New Roman" w:hAnsi="Times New Roman" w:cs="Times New Roman"/>
+                                  <w:i/>
+                                </w:rPr>
+                                <w:t>Figure 1: Relational Schema</w:t>
+                              </w:r>
+                            </w:p>
+                          </w:txbxContent>
+                        </wps:txbx>
+                        <wps:bodyPr rot="0" spcFirstLastPara="0" vertOverflow="overflow" horzOverflow="overflow" vert="horz" wrap="square" lIns="91440" tIns="45720" rIns="91440" bIns="45720" numCol="1" spcCol="0" rtlCol="0" fromWordArt="0" anchor="t" anchorCtr="0" forceAA="0" compatLnSpc="1">
+                          <a:prstTxWarp prst="textNoShape">
+                            <a:avLst/>
+                          </a:prstTxWarp>
+                          <a:noAutofit/>
+                        </wps:bodyPr>
+                      </wps:wsp>
+                    </wpg:wgp>
+                  </a:graphicData>
+                </a:graphic>
+              </wp:anchor>
+            </w:drawing>
+          </mc:Choice>
+          <mc:Fallback>
+            <w:pict>
+              <v:group w14:anchorId="7ED2AA34" id="Group 13" o:spid="_x0000_s1027" style="position:absolute;left:0;text-align:left;margin-left:-9.65pt;margin-top:50.55pt;width:468pt;height:303.95pt;z-index:251661312" coordsize="5943600,3860354" o:gfxdata="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">
+                <v:shapetype id="_x0000_t75" coordsize="21600,21600" o:spt="75" o:preferrelative="t" path="m@4@5l@4@11@9@11@9@5xe" filled="f" stroked="f">
+                  <v:stroke joinstyle="miter"/>
+                  <v:formulas>
+                    <v:f eqn="if lineDrawn pixelLineWidth 0"/>
+                    <v:f eqn="sum @0 1 0"/>
+                    <v:f eqn="sum 0 0 @1"/>
+                    <v:f eqn="prod @2 1 2"/>
+                    <v:f eqn="prod @3 21600 pixelWidth"/>
+                    <v:f eqn="prod @3 21600 pixelHeight"/>
+                    <v:f eqn="sum @0 0 1"/>
+                    <v:f eqn="prod @6 1 2"/>
+                    <v:f eqn="prod @7 21600 pixelWidth"/>
+                    <v:f eqn="sum @8 21600 0"/>
+                    <v:f eqn="prod @7 21600 pixelHeight"/>
+                    <v:f eqn="sum @10 21600 0"/>
+                  </v:formulas>
+                  <v:path o:extrusionok="f" gradientshapeok="t" o:connecttype="rect"/>
+                  <o:lock v:ext="edit" aspectratio="t"/>
+                </v:shapetype>
+                <v:shape id="Picture 10" o:spid="_x0000_s1028" type="#_x0000_t75" alt="ddd" style="position:absolute;width:5943600;height:3602990;visibility:visible;mso-wrap-style:square" o:gfxdata="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">
+                  <v:imagedata r:id="rId10" o:title="ddd"/>
+                  <v:path arrowok="t"/>
+                </v:shape>
+                <v:shape id="Text Box 12" o:spid="_x0000_s1029" type="#_x0000_t202" style="position:absolute;left:2067697;top:3566984;width:1732280;height:293370;visibility:visible;mso-wrap-style:square;v-text-anchor:top" o:gfxdata="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" filled="f" stroked="f">
+                  <v:textbox>
+                    <w:txbxContent>
+                      <w:p>
+                        <w:pPr>
+                          <w:rPr>
+                            <w:rFonts w:ascii="Times New Roman" w:hAnsi="Times New Roman" w:cs="Times New Roman"/>
+                            <w:i/>
+                          </w:rPr>
+                        </w:pPr>
+                        <w:r>
+                          <w:rPr>
+                            <w:rFonts w:ascii="Times New Roman" w:hAnsi="Times New Roman" w:cs="Times New Roman"/>
+                            <w:i/>
+                          </w:rPr>
+                          <w:t>Figure 1: Relational Schema</w:t>
+                        </w:r>
+                      </w:p>
+                    </w:txbxContent>
+                  </v:textbox>
+                </v:shape>
+                <w10:wrap type="through"/>
+              </v:group>
+            </w:pict>
+          </mc:Fallback>
+        </mc:AlternateContent>
+      </w:r>
+      <w:r>
+        <w:rPr>
+          <w:rFonts w:asciiTheme="majorBidi" w:hAnsiTheme="majorBidi" w:cstheme="majorBidi"/>
+          <w:sz w:val="24"/>
+        </w:rPr>
+        <w:t xml:space="preserve">Our database includes several tables, such as house, crime rate, zip code and </w:t>
+      </w:r>
+      <w:r>
+        <w:rPr>
+          <w:rFonts w:asciiTheme="majorBidi" w:hAnsiTheme="majorBidi" w:cstheme="majorBidi"/>
+          <w:sz w:val="24"/>
+        </w:rPr>
+        <w:t>neighborh</w:t>
+      </w:r>
+      <w:r>
+        <w:rPr>
+          <w:rFonts w:asciiTheme="majorBidi" w:hAnsiTheme="majorBidi" w:cstheme="majorBidi"/>
+          <w:sz w:val="24"/>
+        </w:rPr>
+        <w:t xml:space="preserve">ood relation, school, etc. Based on the database we created, we use </w:t>
+      </w:r>
+      <w:r>
+        <w:rPr>
+          <w:rFonts w:asciiTheme="majorBidi" w:hAnsiTheme="majorBidi" w:cstheme="majorBidi" w:hint="eastAsia"/>
+          <w:sz w:val="24"/>
+        </w:rPr>
+        <w:t>SQL</w:t>
+      </w:r>
+      <w:r>
+        <w:rPr>
+          <w:rFonts w:asciiTheme="majorBidi" w:hAnsiTheme="majorBidi" w:cstheme="majorBidi"/>
+          <w:sz w:val="24"/>
+        </w:rPr>
+        <w:t xml:space="preserve"> </w:t>
+      </w:r>
+      <w:r>
+        <w:rPr>
+          <w:rFonts w:asciiTheme="majorBidi" w:hAnsiTheme="majorBidi" w:cstheme="majorBidi" w:hint="eastAsia"/>
+          <w:sz w:val="24"/>
+        </w:rPr>
+        <w:t>query</w:t>
+      </w:r>
+      <w:r>
+        <w:rPr>
+          <w:rFonts w:asciiTheme="majorBidi" w:hAnsiTheme="majorBidi" w:cstheme="majorBidi"/>
+          <w:sz w:val="24"/>
+        </w:rPr>
+        <w:t xml:space="preserve"> to provide diversified information.</w:t>
+      </w:r>
+      <w:r>
+        <w:rPr>
+          <w:rFonts w:asciiTheme="majorBidi" w:hAnsiTheme="majorBidi" w:cstheme="majorBidi"/>
+          <w:sz w:val="24"/>
+        </w:rPr>
+        <w:t xml:space="preserve"> </w:t>
+      </w:r>
+    </w:p>
+    <w:p>
+      <w:pPr>
+        <w:spacing w:before="100" w:beforeAutospacing="1" w:after="100" w:afterAutospacing="1"/>
+        <w:jc w:val="left"/>
+        <w:rPr>
+          <w:rFonts w:asciiTheme="majorBidi" w:hAnsiTheme="majorBidi" w:cstheme="majorBidi"/>
+          <w:sz w:val="24"/>
+        </w:rPr>
+      </w:pPr>
+    </w:p>
+    <w:p>
+      <w:pPr>
+        <w:spacing w:before="100" w:beforeAutospacing="1" w:after="100" w:afterAutospacing="1"/>
+        <w:rPr>
+          <w:rFonts w:asciiTheme="majorBidi" w:hAnsiTheme="majorBidi" w:cstheme="majorBidi"/>
+          <w:sz w:val="24"/>
+        </w:rPr>
+      </w:pPr>
+      <w:r>
+        <w:rPr>
+          <w:rFonts w:asciiTheme="majorBidi" w:hAnsiTheme="majorBidi" w:cstheme="majorBidi"/>
+          <w:sz w:val="24"/>
+        </w:rPr>
+        <w:lastRenderedPageBreak/>
+        <w:t>As shown in</w:t>
+      </w:r>
+      <w:r>
+        <w:rPr>
+          <w:rFonts w:asciiTheme="majorBidi" w:hAnsiTheme="majorBidi" w:cstheme="majorBidi"/>
+          <w:sz w:val="24"/>
+        </w:rPr>
+        <w:t xml:space="preserve"> </w:t>
+      </w:r>
+      <w:r>
+        <w:rPr>
+          <w:rFonts w:asciiTheme="majorBidi" w:hAnsiTheme="majorBidi" w:cstheme="majorBidi"/>
+          <w:i/>
+          <w:sz w:val="24"/>
+        </w:rPr>
+        <w:t>Figure 1</w:t>
+      </w:r>
+      <w:r>
+        <w:rPr>
+          <w:rFonts w:asciiTheme="majorBidi" w:hAnsiTheme="majorBidi" w:cstheme="majorBidi"/>
+          <w:sz w:val="24"/>
+        </w:rPr>
+        <w:t>, there are seven relations in our schema,</w:t>
+      </w:r>
+      <w:r>
+        <w:rPr>
+          <w:rFonts w:asciiTheme="majorBidi" w:hAnsiTheme="majorBidi" w:cstheme="majorBidi"/>
+          <w:sz w:val="24"/>
+        </w:rPr>
+        <w:t xml:space="preserve"> </w:t>
+      </w:r>
+      <w:r>
+        <w:rPr>
+          <w:rFonts w:asciiTheme="majorBidi" w:hAnsiTheme="majorBidi" w:cstheme="majorBidi"/>
+          <w:sz w:val="24"/>
+        </w:rPr>
+        <w:t xml:space="preserve">we connect each other with </w:t>
+      </w:r>
+      <w:proofErr w:type="spellStart"/>
+      <w:r>
+        <w:rPr>
+          <w:rFonts w:asciiTheme="majorBidi" w:hAnsiTheme="majorBidi" w:cstheme="majorBidi"/>
+          <w:sz w:val="24"/>
+        </w:rPr>
+        <w:t>Zipcode</w:t>
+      </w:r>
+      <w:proofErr w:type="spellEnd"/>
+      <w:r>
+        <w:rPr>
+          <w:rFonts w:asciiTheme="majorBidi" w:hAnsiTheme="majorBidi" w:cstheme="majorBidi"/>
+          <w:sz w:val="24"/>
+        </w:rPr>
+        <w:t xml:space="preserve">. Since the information about population, criminal rate and school are mainly described in </w:t>
+      </w:r>
+      <w:r>
+        <w:rPr>
+          <w:rFonts w:asciiTheme="majorBidi" w:hAnsiTheme="majorBidi" w:cstheme="majorBidi"/>
+          <w:sz w:val="24"/>
+        </w:rPr>
+        <w:t xml:space="preserve">terms of region represented by </w:t>
+      </w:r>
+      <w:proofErr w:type="spellStart"/>
+      <w:r>
+        <w:rPr>
+          <w:rFonts w:asciiTheme="majorBidi" w:hAnsiTheme="majorBidi" w:cstheme="majorBidi"/>
+          <w:sz w:val="24"/>
+        </w:rPr>
+        <w:t>Z</w:t>
+      </w:r>
+      <w:r>
+        <w:rPr>
+          <w:rFonts w:asciiTheme="majorBidi" w:hAnsiTheme="majorBidi" w:cstheme="majorBidi"/>
+          <w:sz w:val="24"/>
+        </w:rPr>
+        <w:t>ipcode</w:t>
+      </w:r>
+      <w:proofErr w:type="spellEnd"/>
+      <w:r>
+        <w:rPr>
+          <w:rFonts w:asciiTheme="majorBidi" w:hAnsiTheme="majorBidi" w:cstheme="majorBidi"/>
+          <w:sz w:val="24"/>
+        </w:rPr>
+        <w:t>.</w:t>
+      </w:r>
+      <w:r>
+        <w:rPr>
+          <w:rFonts w:asciiTheme="majorBidi" w:hAnsiTheme="majorBidi" w:cstheme="majorBidi"/>
+          <w:sz w:val="24"/>
+        </w:rPr>
+        <w:t xml:space="preserve"> Data of Population and Criminal Rate is from U.S. Census.</w:t>
+      </w:r>
+      <w:r>
+        <w:rPr>
+          <w:rFonts w:asciiTheme="majorBidi" w:hAnsiTheme="majorBidi" w:cstheme="majorBidi"/>
+          <w:sz w:val="24"/>
+        </w:rPr>
+        <w:t xml:space="preserve"> </w:t>
+      </w:r>
+      <w:r>
+        <w:rPr>
+          <w:rFonts w:asciiTheme="majorBidi" w:hAnsiTheme="majorBidi" w:cstheme="majorBidi"/>
+          <w:sz w:val="24"/>
+        </w:rPr>
+        <w:t xml:space="preserve">And the school data sets of both public and private is from the website in California department of education. </w:t>
+      </w:r>
+      <w:r>
+        <w:rPr>
+          <w:rFonts w:asciiTheme="majorBidi" w:hAnsiTheme="majorBidi" w:cstheme="majorBidi"/>
+          <w:sz w:val="24"/>
+        </w:rPr>
+        <w:t xml:space="preserve">Most importantly, the data of houses relation is collected from Trulia.com, using the “web crawler” implemented by Python. We’ll get into detail about it </w:t>
+      </w:r>
+      <w:r>
+        <w:rPr>
+          <w:rFonts w:asciiTheme="majorBidi" w:hAnsiTheme="majorBidi" w:cstheme="majorBidi"/>
+          <w:sz w:val="24"/>
+        </w:rPr>
+        <w:t xml:space="preserve">in the Technique Approach section. </w:t>
+      </w:r>
+      <w:r>
+        <w:rPr>
+          <w:rFonts w:asciiTheme="majorBidi" w:hAnsiTheme="majorBidi" w:cstheme="majorBidi"/>
+          <w:sz w:val="24"/>
+        </w:rPr>
+        <w:t xml:space="preserve"> </w:t>
+      </w:r>
+    </w:p>
+    <w:p>
+      <w:pPr>
+        <w:spacing w:before="100" w:beforeAutospacing="1" w:after="100" w:afterAutospacing="1"/>
+        <w:rPr>
+          <w:rFonts w:asciiTheme="majorBidi" w:hAnsiTheme="majorBidi" w:cstheme="majorBidi"/>
+          <w:sz w:val="24"/>
+        </w:rPr>
+      </w:pPr>
+      <w:r>
+        <w:rPr>
+          <w:rFonts w:asciiTheme="majorBidi" w:hAnsiTheme="majorBidi" w:cstheme="majorBidi"/>
+          <w:sz w:val="24"/>
+        </w:rPr>
+        <w:t xml:space="preserve">The </w:t>
+      </w:r>
+      <w:r>
+        <w:rPr>
+          <w:rFonts w:asciiTheme="majorBidi" w:hAnsiTheme="majorBidi" w:cstheme="majorBidi"/>
+          <w:sz w:val="24"/>
+        </w:rPr>
+        <w:t xml:space="preserve">house relation provides </w:t>
+      </w:r>
+      <w:r>
+        <w:rPr>
+          <w:rFonts w:asciiTheme="majorBidi" w:hAnsiTheme="majorBidi" w:cstheme="majorBidi"/>
+          <w:sz w:val="24"/>
+        </w:rPr>
+        <w:t>the information about available real estate in Los Angeles, including the loc</w:t>
+      </w:r>
+      <w:r>
+        <w:rPr>
+          <w:rFonts w:asciiTheme="majorBidi" w:hAnsiTheme="majorBidi" w:cstheme="majorBidi"/>
+          <w:sz w:val="24"/>
+        </w:rPr>
+        <w:t>ation</w:t>
+      </w:r>
+      <w:r>
+        <w:rPr>
+          <w:rFonts w:asciiTheme="majorBidi" w:hAnsiTheme="majorBidi" w:cstheme="majorBidi"/>
+          <w:sz w:val="24"/>
+        </w:rPr>
+        <w:t>, the type of house describing if this house serves single family or multiple family</w:t>
+      </w:r>
+      <w:r>
+        <w:rPr>
+          <w:rFonts w:asciiTheme="majorBidi" w:hAnsiTheme="majorBidi" w:cstheme="majorBidi"/>
+          <w:sz w:val="24"/>
+        </w:rPr>
+        <w:t>)</w:t>
+      </w:r>
+      <w:r>
+        <w:rPr>
+          <w:rFonts w:asciiTheme="majorBidi" w:hAnsiTheme="majorBidi" w:cstheme="majorBidi"/>
+          <w:sz w:val="24"/>
+        </w:rPr>
+        <w:t xml:space="preserve">, the number of bed and bath provided, the year of this house built and so on. </w:t>
+      </w:r>
+    </w:p>
+    <w:p>
+      <w:pPr>
+        <w:spacing w:before="100" w:beforeAutospacing="1" w:after="100" w:afterAutospacing="1"/>
+        <w:rPr>
+          <w:rFonts w:asciiTheme="majorBidi" w:hAnsiTheme="majorBidi" w:cstheme="majorBidi"/>
+          <w:sz w:val="24"/>
+        </w:rPr>
+      </w:pPr>
+      <w:r>
+        <w:rPr>
+          <w:rFonts w:asciiTheme="majorBidi" w:hAnsiTheme="majorBidi" w:cstheme="majorBidi"/>
+          <w:sz w:val="24"/>
+        </w:rPr>
+        <w:t xml:space="preserve">Public </w:t>
+      </w:r>
+      <w:r>
+        <w:rPr>
+          <w:rFonts w:asciiTheme="majorBidi" w:hAnsiTheme="majorBidi" w:cstheme="majorBidi"/>
+          <w:sz w:val="24"/>
+        </w:rPr>
+        <w:t>and private school in CA</w:t>
+      </w:r>
+      <w:r>
+        <w:rPr>
+          <w:rFonts w:asciiTheme="majorBidi" w:hAnsiTheme="majorBidi" w:cstheme="majorBidi"/>
+          <w:sz w:val="24"/>
+        </w:rPr>
+        <w:t xml:space="preserve"> relation filled in the information as their names, the detail of the school. </w:t>
+      </w:r>
+      <w:r>
+        <w:rPr>
+          <w:rFonts w:asciiTheme="majorBidi" w:hAnsiTheme="majorBidi" w:cstheme="majorBidi"/>
+          <w:sz w:val="24"/>
+        </w:rPr>
+        <w:t xml:space="preserve">By connecting the school relation with house relation, the users are able to search the school information based on their potential house location. </w:t>
+      </w:r>
+    </w:p>
+    <w:p>
+      <w:pPr>
+        <w:spacing w:before="100" w:beforeAutospacing="1" w:after="100" w:afterAutospacing="1"/>
+        <w:rPr>
+          <w:rFonts w:asciiTheme="majorBidi" w:hAnsiTheme="majorBidi" w:cstheme="majorBidi"/>
+          <w:sz w:val="24"/>
+        </w:rPr>
+      </w:pPr>
+      <w:r>
+        <w:rPr>
+          <w:rFonts w:asciiTheme="majorBidi" w:hAnsiTheme="majorBidi" w:cstheme="majorBidi"/>
+          <w:sz w:val="24"/>
+        </w:rPr>
+        <w:t>T</w:t>
+      </w:r>
+      <w:r>
+        <w:rPr>
+          <w:rFonts w:asciiTheme="majorBidi" w:hAnsiTheme="majorBidi" w:cstheme="majorBidi"/>
+          <w:sz w:val="24"/>
+        </w:rPr>
+        <w:t>he relation</w:t>
+      </w:r>
+      <w:r>
+        <w:rPr>
+          <w:rFonts w:asciiTheme="majorBidi" w:hAnsiTheme="majorBidi" w:cstheme="majorBidi"/>
+          <w:sz w:val="24"/>
+        </w:rPr>
+        <w:t>s</w:t>
+      </w:r>
+      <w:r>
+        <w:rPr>
+          <w:rFonts w:asciiTheme="majorBidi" w:hAnsiTheme="majorBidi" w:cstheme="majorBidi"/>
+          <w:sz w:val="24"/>
+        </w:rPr>
+        <w:t xml:space="preserve"> such as Population and </w:t>
+      </w:r>
+      <w:r>
+        <w:rPr>
+          <w:rFonts w:asciiTheme="majorBidi" w:hAnsiTheme="majorBidi" w:cstheme="majorBidi"/>
+          <w:sz w:val="24"/>
+        </w:rPr>
+        <w:t xml:space="preserve">Criminal provides user with regional information. The population relation gives the particular group of population in a region based on </w:t>
+      </w:r>
+      <w:proofErr w:type="spellStart"/>
+      <w:r>
+        <w:rPr>
+          <w:rFonts w:asciiTheme="majorBidi" w:hAnsiTheme="majorBidi" w:cstheme="majorBidi"/>
+          <w:sz w:val="24"/>
+        </w:rPr>
+        <w:t>zipcode</w:t>
+      </w:r>
+      <w:proofErr w:type="spellEnd"/>
+      <w:r>
+        <w:rPr>
+          <w:rFonts w:asciiTheme="majorBidi" w:hAnsiTheme="majorBidi" w:cstheme="majorBidi"/>
+          <w:sz w:val="24"/>
+        </w:rPr>
+        <w:t>. Also, the criminal</w:t>
+      </w:r>
+      <w:r>
+        <w:rPr>
+          <w:rFonts w:asciiTheme="majorBidi" w:hAnsiTheme="majorBidi" w:cstheme="majorBidi"/>
+          <w:sz w:val="24"/>
+        </w:rPr>
+        <w:t xml:space="preserve"> rate relation, </w:t>
+      </w:r>
+      <w:r>
+        <w:rPr>
+          <w:rFonts w:asciiTheme="majorBidi" w:hAnsiTheme="majorBidi" w:cstheme="majorBidi"/>
+          <w:color w:val="FF0000"/>
+          <w:sz w:val="24"/>
+        </w:rPr>
+        <w:t>XXXXXXX</w:t>
+      </w:r>
+      <w:r>
+        <w:rPr>
+          <w:rFonts w:asciiTheme="majorBidi" w:hAnsiTheme="majorBidi" w:cstheme="majorBidi"/>
+          <w:color w:val="FF0000"/>
+          <w:sz w:val="24"/>
+        </w:rPr>
+        <w:t xml:space="preserve"> (</w:t>
+      </w:r>
+      <w:proofErr w:type="spellStart"/>
+      <w:r>
+        <w:rPr>
+          <w:rFonts w:asciiTheme="majorBidi" w:hAnsiTheme="majorBidi" w:cstheme="majorBidi"/>
+          <w:color w:val="FF0000"/>
+          <w:sz w:val="24"/>
+        </w:rPr>
+        <w:t>QRcomments</w:t>
+      </w:r>
+      <w:proofErr w:type="spellEnd"/>
+      <w:r>
+        <w:rPr>
+          <w:rFonts w:asciiTheme="majorBidi" w:hAnsiTheme="majorBidi" w:cstheme="majorBidi"/>
+          <w:color w:val="FF0000"/>
+          <w:sz w:val="24"/>
+        </w:rPr>
+        <w:t>: maybe talk about how we calculate the number of rate, and the integration method.)</w:t>
+      </w:r>
+    </w:p>
+    <w:p>
+      <w:pPr>
+        <w:pStyle w:val="Heading1"/>
+        <w:spacing w:before="100" w:beforeAutospacing="1" w:after="100" w:afterAutospacing="1" w:line="240" w:lineRule="auto"/>
+        <w:jc w:val="left"/>
+        <w:rPr>
+          <w:rFonts w:asciiTheme="majorBidi" w:hAnsiTheme="majorBidi" w:cstheme="majorBidi"/>
+          <w:sz w:val="24"/>
+          <w:szCs w:val="24"/>
+        </w:rPr>
+      </w:pPr>
+      <w:r>
+        <w:rPr>
+          <w:rFonts w:asciiTheme="majorBidi" w:hAnsiTheme="majorBidi" w:cstheme="majorBidi"/>
+          <w:sz w:val="24"/>
+          <w:szCs w:val="24"/>
+        </w:rPr>
+        <w:t>Technique Approach</w:t>
+      </w:r>
+      <w:r>
+        <w:rPr>
+          <w:rFonts w:asciiTheme="majorBidi" w:hAnsiTheme="majorBidi" w:cstheme="majorBidi"/>
+          <w:sz w:val="24"/>
+          <w:szCs w:val="24"/>
+        </w:rPr>
+        <w:t>:</w:t>
+      </w:r>
+    </w:p>
+    <w:p>
+      <w:r>
+        <w:rPr>
+          <w:rFonts w:asciiTheme="majorBidi" w:hAnsiTheme="majorBidi" w:cstheme="majorBidi"/>
+          <w:sz w:val="24"/>
+        </w:rPr>
+        <w:t>We apply the knowledge we learn in class to prove decision supports taking into consideration of the following</w:t>
+      </w:r>
+    </w:p>
+    <w:p/>
     <w:p>
       <w:pPr>
         <w:pStyle w:val="ListParagraph"/>
@@ -1389,19 +1820,831 @@
           <w:rFonts w:asciiTheme="majorBidi" w:hAnsiTheme="majorBidi" w:cstheme="majorBidi"/>
           <w:sz w:val="24"/>
         </w:rPr>
-        <w:lastRenderedPageBreak/>
         <w:t>SQL database</w:t>
       </w:r>
     </w:p>
     <w:p>
       <w:pPr>
-        <w:pStyle w:val="ListParagraph"/>
-        <w:numPr>
-          <w:ilvl w:val="0"/>
-          <w:numId w:val="49"/>
-        </w:numPr>
+        <w:pStyle w:val="Heading1"/>
+        <w:spacing w:before="100" w:beforeAutospacing="1" w:after="100" w:afterAutospacing="1" w:line="240" w:lineRule="auto"/>
+        <w:jc w:val="left"/>
+        <w:rPr>
+          <w:rFonts w:asciiTheme="majorBidi" w:hAnsiTheme="majorBidi" w:cstheme="majorBidi"/>
+          <w:sz w:val="24"/>
+          <w:szCs w:val="24"/>
+        </w:rPr>
+      </w:pPr>
+      <w:r>
+        <w:rPr>
+          <w:rFonts w:asciiTheme="majorBidi" w:hAnsiTheme="majorBidi" w:cstheme="majorBidi"/>
+          <w:sz w:val="24"/>
+          <w:szCs w:val="24"/>
+        </w:rPr>
+        <w:t>Use Cases (Query Sample)</w:t>
+      </w:r>
+      <w:r>
+        <w:rPr>
+          <w:rFonts w:asciiTheme="majorBidi" w:hAnsiTheme="majorBidi" w:cstheme="majorBidi"/>
+          <w:sz w:val="24"/>
+          <w:szCs w:val="24"/>
+        </w:rPr>
+        <w:t>:</w:t>
+      </w:r>
+    </w:p>
+    <w:p>
+      <w:bookmarkStart w:id="6" w:name="_GoBack"/>
+      <w:bookmarkEnd w:id="6"/>
+    </w:p>
+    <w:p>
+      <w:pPr>
         <w:spacing w:before="100" w:beforeAutospacing="1" w:after="100" w:afterAutospacing="1"/>
-        <w:ind w:firstLineChars="0"/>
+        <w:jc w:val="left"/>
+        <w:rPr>
+          <w:rFonts w:asciiTheme="majorBidi" w:hAnsiTheme="majorBidi" w:cstheme="majorBidi"/>
+          <w:sz w:val="24"/>
+        </w:rPr>
+      </w:pPr>
+    </w:p>
+    <w:p>
+      <w:pPr>
+        <w:spacing w:before="100" w:beforeAutospacing="1" w:after="100" w:afterAutospacing="1"/>
+        <w:jc w:val="left"/>
+        <w:rPr>
+          <w:rFonts w:asciiTheme="majorBidi" w:hAnsiTheme="majorBidi" w:cstheme="majorBidi"/>
+          <w:sz w:val="24"/>
+        </w:rPr>
+      </w:pPr>
+    </w:p>
+    <w:p>
+      <w:pPr>
+        <w:spacing w:before="100" w:beforeAutospacing="1" w:after="100" w:afterAutospacing="1"/>
+        <w:jc w:val="left"/>
+        <w:rPr>
+          <w:rFonts w:asciiTheme="majorBidi" w:hAnsiTheme="majorBidi" w:cstheme="majorBidi"/>
+          <w:sz w:val="24"/>
+        </w:rPr>
+      </w:pPr>
+    </w:p>
+    <w:p>
+      <w:pPr>
+        <w:spacing w:before="100" w:beforeAutospacing="1" w:after="100" w:afterAutospacing="1"/>
+        <w:jc w:val="left"/>
+        <w:rPr>
+          <w:rFonts w:asciiTheme="majorBidi" w:hAnsiTheme="majorBidi" w:cstheme="majorBidi"/>
+          <w:sz w:val="24"/>
+        </w:rPr>
+      </w:pPr>
+    </w:p>
+    <w:p>
+      <w:pPr>
+        <w:spacing w:before="100" w:beforeAutospacing="1" w:after="100" w:afterAutospacing="1"/>
+        <w:jc w:val="left"/>
+        <w:rPr>
+          <w:rFonts w:asciiTheme="majorBidi" w:hAnsiTheme="majorBidi" w:cstheme="majorBidi"/>
+          <w:sz w:val="24"/>
+        </w:rPr>
+      </w:pPr>
+    </w:p>
+    <w:p>
+      <w:pPr>
+        <w:spacing w:before="100" w:beforeAutospacing="1" w:after="100" w:afterAutospacing="1"/>
+        <w:jc w:val="left"/>
+        <w:rPr>
+          <w:rFonts w:asciiTheme="majorBidi" w:hAnsiTheme="majorBidi" w:cstheme="majorBidi"/>
+          <w:sz w:val="24"/>
+        </w:rPr>
+      </w:pPr>
+    </w:p>
+    <w:p>
+      <w:pPr>
+        <w:spacing w:before="100" w:beforeAutospacing="1" w:after="100" w:afterAutospacing="1"/>
+        <w:jc w:val="left"/>
+        <w:rPr>
+          <w:rFonts w:asciiTheme="majorBidi" w:hAnsiTheme="majorBidi" w:cstheme="majorBidi"/>
+          <w:sz w:val="24"/>
+        </w:rPr>
+      </w:pPr>
+    </w:p>
+    <w:p>
+      <w:pPr>
+        <w:spacing w:before="100" w:beforeAutospacing="1" w:after="100" w:afterAutospacing="1"/>
+        <w:jc w:val="left"/>
+        <w:rPr>
+          <w:rFonts w:asciiTheme="majorBidi" w:hAnsiTheme="majorBidi" w:cstheme="majorBidi"/>
+          <w:sz w:val="24"/>
+        </w:rPr>
+      </w:pPr>
+    </w:p>
+    <w:p>
+      <w:pPr>
+        <w:spacing w:before="100" w:beforeAutospacing="1" w:after="100" w:afterAutospacing="1"/>
+        <w:jc w:val="left"/>
+        <w:rPr>
+          <w:rFonts w:asciiTheme="majorBidi" w:hAnsiTheme="majorBidi" w:cstheme="majorBidi"/>
+          <w:sz w:val="24"/>
+        </w:rPr>
+      </w:pPr>
+    </w:p>
+    <w:p>
+      <w:pPr>
+        <w:spacing w:before="100" w:beforeAutospacing="1" w:after="100" w:afterAutospacing="1"/>
+        <w:jc w:val="left"/>
+        <w:rPr>
+          <w:rFonts w:asciiTheme="majorBidi" w:hAnsiTheme="majorBidi" w:cstheme="majorBidi"/>
+          <w:i/>
+          <w:color w:val="A6A6A6" w:themeColor="background1" w:themeShade="A6"/>
+          <w:sz w:val="24"/>
+        </w:rPr>
+      </w:pPr>
+      <w:r>
+        <w:rPr>
+          <w:rFonts w:asciiTheme="majorBidi" w:hAnsiTheme="majorBidi" w:cstheme="majorBidi"/>
+          <w:i/>
+          <w:color w:val="A6A6A6" w:themeColor="background1" w:themeShade="A6"/>
+          <w:sz w:val="24"/>
+        </w:rPr>
+        <w:t>Most of the datasets are for Los Angeles</w:t>
+      </w:r>
+    </w:p>
+    <w:p>
+      <w:pPr>
+        <w:spacing w:before="100" w:beforeAutospacing="1" w:after="100" w:afterAutospacing="1"/>
+        <w:jc w:val="left"/>
+        <w:rPr>
+          <w:rFonts w:asciiTheme="majorBidi" w:hAnsiTheme="majorBidi" w:cstheme="majorBidi"/>
+          <w:i/>
+          <w:color w:val="A6A6A6" w:themeColor="background1" w:themeShade="A6"/>
+          <w:sz w:val="24"/>
+        </w:rPr>
+      </w:pPr>
+      <w:r>
+        <w:rPr>
+          <w:rFonts w:asciiTheme="majorBidi" w:hAnsiTheme="majorBidi" w:cstheme="majorBidi"/>
+          <w:i/>
+          <w:color w:val="A6A6A6" w:themeColor="background1" w:themeShade="A6"/>
+          <w:sz w:val="24"/>
+        </w:rPr>
+        <w:t xml:space="preserve">crime-rate: </w:t>
+      </w:r>
+      <w:r>
+        <w:rPr>
+          <w:rFonts w:ascii="Tahoma" w:hAnsi="Tahoma" w:cs="Tahoma"/>
+          <w:i/>
+          <w:color w:val="A6A6A6" w:themeColor="background1" w:themeShade="A6"/>
+          <w:sz w:val="24"/>
+        </w:rPr>
+        <w:t>﻿</w:t>
+      </w:r>
+      <w:proofErr w:type="spellStart"/>
+      <w:r>
+        <w:rPr>
+          <w:rFonts w:asciiTheme="majorBidi" w:hAnsiTheme="majorBidi" w:cstheme="majorBidi"/>
+          <w:i/>
+          <w:color w:val="A6A6A6" w:themeColor="background1" w:themeShade="A6"/>
+          <w:sz w:val="24"/>
+        </w:rPr>
+        <w:t>Zipcode</w:t>
+      </w:r>
+      <w:proofErr w:type="spellEnd"/>
+      <w:r>
+        <w:rPr>
+          <w:rFonts w:asciiTheme="majorBidi" w:hAnsiTheme="majorBidi" w:cstheme="majorBidi"/>
+          <w:i/>
+          <w:color w:val="A6A6A6" w:themeColor="background1" w:themeShade="A6"/>
+          <w:sz w:val="24"/>
+        </w:rPr>
+        <w:t>, number of crimes</w:t>
+      </w:r>
+    </w:p>
+    <w:p>
+      <w:pPr>
+        <w:spacing w:before="100" w:beforeAutospacing="1" w:after="100" w:afterAutospacing="1"/>
+        <w:jc w:val="left"/>
+        <w:rPr>
+          <w:rFonts w:asciiTheme="majorBidi" w:hAnsiTheme="majorBidi" w:cstheme="majorBidi"/>
+          <w:i/>
+          <w:color w:val="A6A6A6" w:themeColor="background1" w:themeShade="A6"/>
+          <w:sz w:val="24"/>
+        </w:rPr>
+      </w:pPr>
+      <w:r>
+        <w:rPr>
+          <w:rFonts w:asciiTheme="majorBidi" w:hAnsiTheme="majorBidi" w:cstheme="majorBidi"/>
+          <w:i/>
+          <w:color w:val="A6A6A6" w:themeColor="background1" w:themeShade="A6"/>
+          <w:sz w:val="24"/>
+        </w:rPr>
+        <w:t xml:space="preserve">houses: </w:t>
+      </w:r>
+      <w:proofErr w:type="spellStart"/>
+      <w:r>
+        <w:rPr>
+          <w:rFonts w:asciiTheme="majorBidi" w:hAnsiTheme="majorBidi" w:cstheme="majorBidi"/>
+          <w:i/>
+          <w:color w:val="A6A6A6" w:themeColor="background1" w:themeShade="A6"/>
+          <w:sz w:val="24"/>
+        </w:rPr>
+        <w:t>HouseID</w:t>
+      </w:r>
+      <w:proofErr w:type="spellEnd"/>
+      <w:r>
+        <w:rPr>
+          <w:rFonts w:asciiTheme="majorBidi" w:hAnsiTheme="majorBidi" w:cstheme="majorBidi"/>
+          <w:i/>
+          <w:color w:val="A6A6A6" w:themeColor="background1" w:themeShade="A6"/>
+          <w:sz w:val="24"/>
+        </w:rPr>
+        <w:t xml:space="preserve">, </w:t>
+      </w:r>
+      <w:proofErr w:type="spellStart"/>
+      <w:r>
+        <w:rPr>
+          <w:rFonts w:asciiTheme="majorBidi" w:hAnsiTheme="majorBidi" w:cstheme="majorBidi"/>
+          <w:i/>
+          <w:color w:val="A6A6A6" w:themeColor="background1" w:themeShade="A6"/>
+          <w:sz w:val="24"/>
+        </w:rPr>
+        <w:t>Zipcode</w:t>
+      </w:r>
+      <w:proofErr w:type="spellEnd"/>
+      <w:r>
+        <w:rPr>
+          <w:rFonts w:asciiTheme="majorBidi" w:hAnsiTheme="majorBidi" w:cstheme="majorBidi"/>
+          <w:i/>
+          <w:color w:val="A6A6A6" w:themeColor="background1" w:themeShade="A6"/>
+          <w:sz w:val="24"/>
+        </w:rPr>
+        <w:t xml:space="preserve">, Address, City, State, Neighborhood, Price, Type, Beds, Baths, Build year, Space, </w:t>
+      </w:r>
+      <w:proofErr w:type="spellStart"/>
+      <w:r>
+        <w:rPr>
+          <w:rFonts w:asciiTheme="majorBidi" w:hAnsiTheme="majorBidi" w:cstheme="majorBidi"/>
+          <w:i/>
+          <w:color w:val="A6A6A6" w:themeColor="background1" w:themeShade="A6"/>
+          <w:sz w:val="24"/>
+        </w:rPr>
+        <w:t>Lot_space</w:t>
+      </w:r>
+      <w:proofErr w:type="spellEnd"/>
+      <w:r>
+        <w:rPr>
+          <w:rFonts w:asciiTheme="majorBidi" w:hAnsiTheme="majorBidi" w:cstheme="majorBidi"/>
+          <w:i/>
+          <w:color w:val="A6A6A6" w:themeColor="background1" w:themeShade="A6"/>
+          <w:sz w:val="24"/>
+        </w:rPr>
+        <w:t>, Price/</w:t>
+      </w:r>
+      <w:proofErr w:type="spellStart"/>
+      <w:r>
+        <w:rPr>
+          <w:rFonts w:asciiTheme="majorBidi" w:hAnsiTheme="majorBidi" w:cstheme="majorBidi"/>
+          <w:i/>
+          <w:color w:val="A6A6A6" w:themeColor="background1" w:themeShade="A6"/>
+          <w:sz w:val="24"/>
+        </w:rPr>
+        <w:t>sqft</w:t>
+      </w:r>
+      <w:proofErr w:type="spellEnd"/>
+      <w:r>
+        <w:rPr>
+          <w:rFonts w:asciiTheme="majorBidi" w:hAnsiTheme="majorBidi" w:cstheme="majorBidi"/>
+          <w:i/>
+          <w:color w:val="A6A6A6" w:themeColor="background1" w:themeShade="A6"/>
+          <w:sz w:val="24"/>
+        </w:rPr>
+        <w:t xml:space="preserve">, </w:t>
+      </w:r>
+      <w:proofErr w:type="spellStart"/>
+      <w:r>
+        <w:rPr>
+          <w:rFonts w:asciiTheme="majorBidi" w:hAnsiTheme="majorBidi" w:cstheme="majorBidi"/>
+          <w:i/>
+          <w:color w:val="A6A6A6" w:themeColor="background1" w:themeShade="A6"/>
+          <w:sz w:val="24"/>
+        </w:rPr>
+        <w:t>Average_Listing_Price_for_zip</w:t>
+      </w:r>
+      <w:proofErr w:type="spellEnd"/>
+      <w:r>
+        <w:rPr>
+          <w:rFonts w:asciiTheme="majorBidi" w:hAnsiTheme="majorBidi" w:cstheme="majorBidi"/>
+          <w:i/>
+          <w:color w:val="A6A6A6" w:themeColor="background1" w:themeShade="A6"/>
+          <w:sz w:val="24"/>
+        </w:rPr>
+        <w:t xml:space="preserve">, </w:t>
+      </w:r>
+      <w:proofErr w:type="spellStart"/>
+      <w:r>
+        <w:rPr>
+          <w:rFonts w:asciiTheme="majorBidi" w:hAnsiTheme="majorBidi" w:cstheme="majorBidi"/>
+          <w:i/>
+          <w:color w:val="A6A6A6" w:themeColor="background1" w:themeShade="A6"/>
+          <w:sz w:val="24"/>
+        </w:rPr>
+        <w:t>Median_Sale_Price_for_zip</w:t>
+      </w:r>
+      <w:proofErr w:type="spellEnd"/>
+      <w:r>
+        <w:rPr>
+          <w:rFonts w:asciiTheme="majorBidi" w:hAnsiTheme="majorBidi" w:cstheme="majorBidi"/>
+          <w:i/>
+          <w:color w:val="A6A6A6" w:themeColor="background1" w:themeShade="A6"/>
+          <w:sz w:val="24"/>
+        </w:rPr>
+        <w:t xml:space="preserve">, </w:t>
+      </w:r>
+      <w:proofErr w:type="spellStart"/>
+      <w:r>
+        <w:rPr>
+          <w:rFonts w:asciiTheme="majorBidi" w:hAnsiTheme="majorBidi" w:cstheme="majorBidi"/>
+          <w:i/>
+          <w:color w:val="A6A6A6" w:themeColor="background1" w:themeShade="A6"/>
+          <w:sz w:val="24"/>
+        </w:rPr>
+        <w:t>Average_price_sqft_for_zip</w:t>
+      </w:r>
+      <w:proofErr w:type="spellEnd"/>
+      <w:r>
+        <w:rPr>
+          <w:rFonts w:asciiTheme="majorBidi" w:hAnsiTheme="majorBidi" w:cstheme="majorBidi"/>
+          <w:i/>
+          <w:color w:val="A6A6A6" w:themeColor="background1" w:themeShade="A6"/>
+          <w:sz w:val="24"/>
+        </w:rPr>
+        <w:t>, description</w:t>
+      </w:r>
+    </w:p>
+    <w:p>
+      <w:pPr>
+        <w:spacing w:before="100" w:beforeAutospacing="1" w:after="100" w:afterAutospacing="1"/>
+        <w:jc w:val="left"/>
+        <w:rPr>
+          <w:rFonts w:asciiTheme="majorBidi" w:hAnsiTheme="majorBidi" w:cstheme="majorBidi"/>
+          <w:i/>
+          <w:color w:val="A6A6A6" w:themeColor="background1" w:themeShade="A6"/>
+          <w:sz w:val="24"/>
+          <w:lang w:val="en-GB"/>
+        </w:rPr>
+      </w:pPr>
+      <w:r>
+        <w:rPr>
+          <w:rFonts w:asciiTheme="majorBidi" w:hAnsiTheme="majorBidi" w:cstheme="majorBidi"/>
+          <w:i/>
+          <w:color w:val="A6A6A6" w:themeColor="background1" w:themeShade="A6"/>
+          <w:sz w:val="24"/>
+        </w:rPr>
+        <w:t xml:space="preserve">population: </w:t>
+      </w:r>
+      <w:proofErr w:type="spellStart"/>
+      <w:r>
+        <w:rPr>
+          <w:rFonts w:asciiTheme="majorBidi" w:hAnsiTheme="majorBidi" w:cstheme="majorBidi" w:hint="eastAsia"/>
+          <w:i/>
+          <w:color w:val="A6A6A6" w:themeColor="background1" w:themeShade="A6"/>
+          <w:sz w:val="24"/>
+        </w:rPr>
+        <w:t>Zipcode</w:t>
+      </w:r>
+      <w:proofErr w:type="spellEnd"/>
+      <w:r>
+        <w:rPr>
+          <w:rFonts w:asciiTheme="majorBidi" w:hAnsiTheme="majorBidi" w:cstheme="majorBidi" w:hint="eastAsia"/>
+          <w:i/>
+          <w:color w:val="A6A6A6" w:themeColor="background1" w:themeShade="A6"/>
+          <w:sz w:val="24"/>
+        </w:rPr>
+        <w:t xml:space="preserve">, </w:t>
+      </w:r>
+      <w:proofErr w:type="spellStart"/>
+      <w:r>
+        <w:rPr>
+          <w:rFonts w:asciiTheme="majorBidi" w:hAnsiTheme="majorBidi" w:cstheme="majorBidi" w:hint="eastAsia"/>
+          <w:i/>
+          <w:color w:val="A6A6A6" w:themeColor="background1" w:themeShade="A6"/>
+          <w:sz w:val="24"/>
+        </w:rPr>
+        <w:t>Total_population</w:t>
+      </w:r>
+      <w:proofErr w:type="spellEnd"/>
+      <w:r>
+        <w:rPr>
+          <w:rFonts w:asciiTheme="majorBidi" w:hAnsiTheme="majorBidi" w:cstheme="majorBidi" w:hint="eastAsia"/>
+          <w:i/>
+          <w:color w:val="A6A6A6" w:themeColor="background1" w:themeShade="A6"/>
+          <w:sz w:val="24"/>
+        </w:rPr>
+        <w:t xml:space="preserve">, </w:t>
+      </w:r>
+      <w:proofErr w:type="spellStart"/>
+      <w:r>
+        <w:rPr>
+          <w:rFonts w:asciiTheme="majorBidi" w:hAnsiTheme="majorBidi" w:cstheme="majorBidi" w:hint="eastAsia"/>
+          <w:i/>
+          <w:color w:val="A6A6A6" w:themeColor="background1" w:themeShade="A6"/>
+          <w:sz w:val="24"/>
+        </w:rPr>
+        <w:t>Median_Age</w:t>
+      </w:r>
+      <w:proofErr w:type="spellEnd"/>
+      <w:r>
+        <w:rPr>
+          <w:rFonts w:asciiTheme="majorBidi" w:hAnsiTheme="majorBidi" w:cstheme="majorBidi" w:hint="eastAsia"/>
+          <w:i/>
+          <w:color w:val="A6A6A6" w:themeColor="background1" w:themeShade="A6"/>
+          <w:sz w:val="24"/>
+        </w:rPr>
+        <w:t xml:space="preserve">, </w:t>
+      </w:r>
+      <w:proofErr w:type="spellStart"/>
+      <w:r>
+        <w:rPr>
+          <w:rFonts w:asciiTheme="majorBidi" w:hAnsiTheme="majorBidi" w:cstheme="majorBidi" w:hint="eastAsia"/>
+          <w:i/>
+          <w:color w:val="A6A6A6" w:themeColor="background1" w:themeShade="A6"/>
+          <w:sz w:val="24"/>
+        </w:rPr>
+        <w:t>Total_males</w:t>
+      </w:r>
+      <w:proofErr w:type="spellEnd"/>
+      <w:r>
+        <w:rPr>
+          <w:rFonts w:asciiTheme="majorBidi" w:hAnsiTheme="majorBidi" w:cstheme="majorBidi" w:hint="eastAsia"/>
+          <w:i/>
+          <w:color w:val="A6A6A6" w:themeColor="background1" w:themeShade="A6"/>
+          <w:sz w:val="24"/>
+        </w:rPr>
+        <w:t xml:space="preserve">, </w:t>
+      </w:r>
+      <w:proofErr w:type="spellStart"/>
+      <w:r>
+        <w:rPr>
+          <w:rFonts w:asciiTheme="majorBidi" w:hAnsiTheme="majorBidi" w:cstheme="majorBidi" w:hint="eastAsia"/>
+          <w:i/>
+          <w:color w:val="A6A6A6" w:themeColor="background1" w:themeShade="A6"/>
+          <w:sz w:val="24"/>
+        </w:rPr>
+        <w:t>Total_females</w:t>
+      </w:r>
+      <w:proofErr w:type="spellEnd"/>
+      <w:r>
+        <w:rPr>
+          <w:rFonts w:asciiTheme="majorBidi" w:hAnsiTheme="majorBidi" w:cstheme="majorBidi" w:hint="eastAsia"/>
+          <w:i/>
+          <w:color w:val="A6A6A6" w:themeColor="background1" w:themeShade="A6"/>
+          <w:sz w:val="24"/>
+        </w:rPr>
+        <w:t xml:space="preserve">, </w:t>
+      </w:r>
+      <w:proofErr w:type="spellStart"/>
+      <w:r>
+        <w:rPr>
+          <w:rFonts w:asciiTheme="majorBidi" w:hAnsiTheme="majorBidi" w:cstheme="majorBidi" w:hint="eastAsia"/>
+          <w:i/>
+          <w:color w:val="A6A6A6" w:themeColor="background1" w:themeShade="A6"/>
+          <w:sz w:val="24"/>
+        </w:rPr>
+        <w:t>Total_households</w:t>
+      </w:r>
+      <w:proofErr w:type="spellEnd"/>
+      <w:r>
+        <w:rPr>
+          <w:rFonts w:asciiTheme="majorBidi" w:hAnsiTheme="majorBidi" w:cstheme="majorBidi" w:hint="eastAsia"/>
+          <w:i/>
+          <w:color w:val="A6A6A6" w:themeColor="background1" w:themeShade="A6"/>
+          <w:sz w:val="24"/>
+        </w:rPr>
+        <w:t xml:space="preserve">, </w:t>
+      </w:r>
+      <w:proofErr w:type="spellStart"/>
+      <w:r>
+        <w:rPr>
+          <w:rFonts w:asciiTheme="majorBidi" w:hAnsiTheme="majorBidi" w:cstheme="majorBidi" w:hint="eastAsia"/>
+          <w:i/>
+          <w:color w:val="A6A6A6" w:themeColor="background1" w:themeShade="A6"/>
+          <w:sz w:val="24"/>
+        </w:rPr>
+        <w:t>Average_householdsize</w:t>
+      </w:r>
+      <w:proofErr w:type="spellEnd"/>
+    </w:p>
+    <w:p>
+      <w:pPr>
+        <w:spacing w:before="100" w:beforeAutospacing="1" w:after="100" w:afterAutospacing="1"/>
+        <w:jc w:val="left"/>
+        <w:rPr>
+          <w:rFonts w:asciiTheme="majorBidi" w:hAnsiTheme="majorBidi" w:cstheme="majorBidi"/>
+          <w:i/>
+          <w:color w:val="A6A6A6" w:themeColor="background1" w:themeShade="A6"/>
+          <w:sz w:val="24"/>
+          <w:lang w:val="en-GB"/>
+        </w:rPr>
+      </w:pPr>
+      <w:proofErr w:type="spellStart"/>
+      <w:r>
+        <w:rPr>
+          <w:rFonts w:asciiTheme="majorBidi" w:hAnsiTheme="majorBidi" w:cstheme="majorBidi"/>
+          <w:i/>
+          <w:color w:val="A6A6A6" w:themeColor="background1" w:themeShade="A6"/>
+          <w:sz w:val="24"/>
+        </w:rPr>
+        <w:t>private_school</w:t>
+      </w:r>
+      <w:proofErr w:type="spellEnd"/>
+      <w:r>
+        <w:rPr>
+          <w:rFonts w:asciiTheme="majorBidi" w:hAnsiTheme="majorBidi" w:cstheme="majorBidi"/>
+          <w:i/>
+          <w:color w:val="A6A6A6" w:themeColor="background1" w:themeShade="A6"/>
+          <w:sz w:val="24"/>
+        </w:rPr>
+        <w:t xml:space="preserve">: ID, </w:t>
+      </w:r>
+      <w:proofErr w:type="spellStart"/>
+      <w:r>
+        <w:rPr>
+          <w:rFonts w:asciiTheme="majorBidi" w:hAnsiTheme="majorBidi" w:cstheme="majorBidi"/>
+          <w:i/>
+          <w:color w:val="A6A6A6" w:themeColor="background1" w:themeShade="A6"/>
+          <w:sz w:val="24"/>
+        </w:rPr>
+        <w:t>Zipcode</w:t>
+      </w:r>
+      <w:proofErr w:type="spellEnd"/>
+      <w:r>
+        <w:rPr>
+          <w:rFonts w:asciiTheme="majorBidi" w:hAnsiTheme="majorBidi" w:cstheme="majorBidi"/>
+          <w:i/>
+          <w:color w:val="A6A6A6" w:themeColor="background1" w:themeShade="A6"/>
+          <w:sz w:val="24"/>
+        </w:rPr>
+        <w:t xml:space="preserve">, Address, </w:t>
+      </w:r>
+      <w:proofErr w:type="spellStart"/>
+      <w:r>
+        <w:rPr>
+          <w:rFonts w:asciiTheme="majorBidi" w:hAnsiTheme="majorBidi" w:cstheme="majorBidi"/>
+          <w:i/>
+          <w:color w:val="A6A6A6" w:themeColor="background1" w:themeShade="A6"/>
+          <w:sz w:val="24"/>
+        </w:rPr>
+        <w:t>School_type</w:t>
+      </w:r>
+      <w:proofErr w:type="spellEnd"/>
+      <w:r>
+        <w:rPr>
+          <w:rFonts w:asciiTheme="majorBidi" w:hAnsiTheme="majorBidi" w:cstheme="majorBidi"/>
+          <w:i/>
+          <w:color w:val="A6A6A6" w:themeColor="background1" w:themeShade="A6"/>
+          <w:sz w:val="24"/>
+        </w:rPr>
+        <w:t xml:space="preserve">, Enrollment, </w:t>
+      </w:r>
+      <w:proofErr w:type="spellStart"/>
+      <w:r>
+        <w:rPr>
+          <w:rFonts w:asciiTheme="majorBidi" w:hAnsiTheme="majorBidi" w:cstheme="majorBidi"/>
+          <w:i/>
+          <w:color w:val="A6A6A6" w:themeColor="background1" w:themeShade="A6"/>
+          <w:sz w:val="24"/>
+        </w:rPr>
+        <w:t>FullTime_teacher</w:t>
+      </w:r>
+      <w:proofErr w:type="spellEnd"/>
+      <w:r>
+        <w:rPr>
+          <w:rFonts w:asciiTheme="majorBidi" w:hAnsiTheme="majorBidi" w:cstheme="majorBidi"/>
+          <w:i/>
+          <w:color w:val="A6A6A6" w:themeColor="background1" w:themeShade="A6"/>
+          <w:sz w:val="24"/>
+        </w:rPr>
+        <w:t xml:space="preserve">, </w:t>
+      </w:r>
+      <w:r>
+        <w:rPr>
+          <w:rFonts w:asciiTheme="majorBidi" w:hAnsiTheme="majorBidi" w:cstheme="majorBidi" w:hint="eastAsia"/>
+          <w:i/>
+          <w:color w:val="A6A6A6" w:themeColor="background1" w:themeShade="A6"/>
+          <w:sz w:val="24"/>
+        </w:rPr>
+        <w:t>etc</w:t>
+      </w:r>
+      <w:r>
+        <w:rPr>
+          <w:rFonts w:asciiTheme="majorBidi" w:hAnsiTheme="majorBidi" w:cstheme="majorBidi"/>
+          <w:i/>
+          <w:color w:val="A6A6A6" w:themeColor="background1" w:themeShade="A6"/>
+          <w:sz w:val="24"/>
+        </w:rPr>
+        <w:t>.</w:t>
+      </w:r>
+    </w:p>
+    <w:p>
+      <w:pPr>
+        <w:spacing w:before="100" w:beforeAutospacing="1" w:after="100" w:afterAutospacing="1"/>
+        <w:jc w:val="left"/>
+        <w:rPr>
+          <w:rFonts w:asciiTheme="majorBidi" w:hAnsiTheme="majorBidi" w:cstheme="majorBidi"/>
+          <w:i/>
+          <w:color w:val="A6A6A6" w:themeColor="background1" w:themeShade="A6"/>
+          <w:sz w:val="24"/>
+          <w:lang w:val="en-GB"/>
+        </w:rPr>
+      </w:pPr>
+      <w:proofErr w:type="spellStart"/>
+      <w:r>
+        <w:rPr>
+          <w:rFonts w:asciiTheme="majorBidi" w:hAnsiTheme="majorBidi" w:cstheme="majorBidi"/>
+          <w:i/>
+          <w:color w:val="A6A6A6" w:themeColor="background1" w:themeShade="A6"/>
+          <w:sz w:val="24"/>
+        </w:rPr>
+        <w:t>public_school</w:t>
+      </w:r>
+      <w:proofErr w:type="spellEnd"/>
+      <w:r>
+        <w:rPr>
+          <w:rFonts w:asciiTheme="majorBidi" w:hAnsiTheme="majorBidi" w:cstheme="majorBidi"/>
+          <w:i/>
+          <w:color w:val="A6A6A6" w:themeColor="background1" w:themeShade="A6"/>
+          <w:sz w:val="24"/>
+        </w:rPr>
+        <w:t xml:space="preserve">: ID, </w:t>
+      </w:r>
+      <w:proofErr w:type="spellStart"/>
+      <w:r>
+        <w:rPr>
+          <w:rFonts w:asciiTheme="majorBidi" w:hAnsiTheme="majorBidi" w:cstheme="majorBidi"/>
+          <w:i/>
+          <w:color w:val="A6A6A6" w:themeColor="background1" w:themeShade="A6"/>
+          <w:sz w:val="24"/>
+        </w:rPr>
+        <w:t>Zipcode</w:t>
+      </w:r>
+      <w:proofErr w:type="spellEnd"/>
+      <w:r>
+        <w:rPr>
+          <w:rFonts w:asciiTheme="majorBidi" w:hAnsiTheme="majorBidi" w:cstheme="majorBidi"/>
+          <w:i/>
+          <w:color w:val="A6A6A6" w:themeColor="background1" w:themeShade="A6"/>
+          <w:sz w:val="24"/>
+        </w:rPr>
+        <w:t xml:space="preserve">, Address, </w:t>
+      </w:r>
+      <w:proofErr w:type="spellStart"/>
+      <w:r>
+        <w:rPr>
+          <w:rFonts w:asciiTheme="majorBidi" w:hAnsiTheme="majorBidi" w:cstheme="majorBidi"/>
+          <w:i/>
+          <w:color w:val="A6A6A6" w:themeColor="background1" w:themeShade="A6"/>
+          <w:sz w:val="24"/>
+        </w:rPr>
+        <w:t>School_type</w:t>
+      </w:r>
+      <w:proofErr w:type="spellEnd"/>
+      <w:r>
+        <w:rPr>
+          <w:rFonts w:asciiTheme="majorBidi" w:hAnsiTheme="majorBidi" w:cstheme="majorBidi"/>
+          <w:i/>
+          <w:color w:val="A6A6A6" w:themeColor="background1" w:themeShade="A6"/>
+          <w:sz w:val="24"/>
+        </w:rPr>
+        <w:t xml:space="preserve">, Enrollment, </w:t>
+      </w:r>
+      <w:proofErr w:type="spellStart"/>
+      <w:r>
+        <w:rPr>
+          <w:rFonts w:asciiTheme="majorBidi" w:hAnsiTheme="majorBidi" w:cstheme="majorBidi"/>
+          <w:i/>
+          <w:color w:val="A6A6A6" w:themeColor="background1" w:themeShade="A6"/>
+          <w:sz w:val="24"/>
+        </w:rPr>
+        <w:t>FullTime_teacher</w:t>
+      </w:r>
+      <w:proofErr w:type="spellEnd"/>
+      <w:r>
+        <w:rPr>
+          <w:rFonts w:asciiTheme="majorBidi" w:hAnsiTheme="majorBidi" w:cstheme="majorBidi"/>
+          <w:i/>
+          <w:color w:val="A6A6A6" w:themeColor="background1" w:themeShade="A6"/>
+          <w:sz w:val="24"/>
+        </w:rPr>
+        <w:t xml:space="preserve">, </w:t>
+      </w:r>
+      <w:r>
+        <w:rPr>
+          <w:rFonts w:asciiTheme="majorBidi" w:hAnsiTheme="majorBidi" w:cstheme="majorBidi" w:hint="eastAsia"/>
+          <w:i/>
+          <w:color w:val="A6A6A6" w:themeColor="background1" w:themeShade="A6"/>
+          <w:sz w:val="24"/>
+        </w:rPr>
+        <w:t>etc</w:t>
+      </w:r>
+      <w:r>
+        <w:rPr>
+          <w:rFonts w:asciiTheme="majorBidi" w:hAnsiTheme="majorBidi" w:cstheme="majorBidi"/>
+          <w:i/>
+          <w:color w:val="A6A6A6" w:themeColor="background1" w:themeShade="A6"/>
+          <w:sz w:val="24"/>
+        </w:rPr>
+        <w:t>.</w:t>
+      </w:r>
+    </w:p>
+    <w:p>
+      <w:pPr>
+        <w:spacing w:before="100" w:beforeAutospacing="1" w:after="100" w:afterAutospacing="1"/>
+        <w:jc w:val="left"/>
+        <w:rPr>
+          <w:rFonts w:asciiTheme="majorBidi" w:hAnsiTheme="majorBidi" w:cstheme="majorBidi"/>
+          <w:i/>
+          <w:color w:val="A6A6A6" w:themeColor="background1" w:themeShade="A6"/>
+          <w:sz w:val="24"/>
+        </w:rPr>
+      </w:pPr>
+      <w:r>
+        <w:rPr>
+          <w:rFonts w:asciiTheme="majorBidi" w:hAnsiTheme="majorBidi" w:cstheme="majorBidi"/>
+          <w:i/>
+          <w:color w:val="A6A6A6" w:themeColor="background1" w:themeShade="A6"/>
+          <w:sz w:val="24"/>
+        </w:rPr>
+        <w:t>zip-district: relations of zip code and district</w:t>
+      </w:r>
+    </w:p>
+    <w:p>
+      <w:pPr>
+        <w:spacing w:before="100" w:beforeAutospacing="1" w:after="100" w:afterAutospacing="1"/>
+        <w:jc w:val="left"/>
+        <w:rPr>
+          <w:rFonts w:asciiTheme="majorBidi" w:hAnsiTheme="majorBidi" w:cstheme="majorBidi"/>
+          <w:i/>
+          <w:color w:val="A6A6A6" w:themeColor="background1" w:themeShade="A6"/>
+          <w:sz w:val="24"/>
+        </w:rPr>
+      </w:pPr>
+      <w:proofErr w:type="spellStart"/>
+      <w:r>
+        <w:rPr>
+          <w:rFonts w:asciiTheme="majorBidi" w:hAnsiTheme="majorBidi" w:cstheme="majorBidi"/>
+          <w:i/>
+          <w:color w:val="A6A6A6" w:themeColor="background1" w:themeShade="A6"/>
+          <w:sz w:val="24"/>
+        </w:rPr>
+        <w:t>zip_lat_long</w:t>
+      </w:r>
+      <w:proofErr w:type="spellEnd"/>
+      <w:r>
+        <w:rPr>
+          <w:rFonts w:asciiTheme="majorBidi" w:hAnsiTheme="majorBidi" w:cstheme="majorBidi"/>
+          <w:i/>
+          <w:color w:val="A6A6A6" w:themeColor="background1" w:themeShade="A6"/>
+          <w:sz w:val="24"/>
+        </w:rPr>
+        <w:t>: relations of zip code and Latitude and longitude coordinates</w:t>
+      </w:r>
+    </w:p>
+    <w:p>
+      <w:pPr>
+        <w:spacing w:before="100" w:beforeAutospacing="1" w:after="100" w:afterAutospacing="1"/>
+        <w:jc w:val="left"/>
+        <w:rPr>
+          <w:rFonts w:asciiTheme="majorBidi" w:hAnsiTheme="majorBidi" w:cstheme="majorBidi"/>
+          <w:color w:val="2E74B5" w:themeColor="accent1" w:themeShade="BF"/>
+          <w:sz w:val="24"/>
+        </w:rPr>
+      </w:pPr>
+      <w:r>
+        <w:rPr>
+          <w:rFonts w:asciiTheme="majorBidi" w:hAnsiTheme="majorBidi" w:cstheme="majorBidi"/>
+          <w:color w:val="2E74B5" w:themeColor="accent1" w:themeShade="BF"/>
+          <w:sz w:val="24"/>
+        </w:rPr>
+        <w:t>(</w:t>
+      </w:r>
+      <w:proofErr w:type="spellStart"/>
+      <w:r>
+        <w:rPr>
+          <w:rFonts w:asciiTheme="majorBidi" w:hAnsiTheme="majorBidi" w:cstheme="majorBidi"/>
+          <w:color w:val="2E74B5" w:themeColor="accent1" w:themeShade="BF"/>
+          <w:sz w:val="24"/>
+        </w:rPr>
+        <w:t>QRcomments</w:t>
+      </w:r>
+      <w:proofErr w:type="spellEnd"/>
+      <w:r>
+        <w:rPr>
+          <w:rFonts w:asciiTheme="majorBidi" w:hAnsiTheme="majorBidi" w:cstheme="majorBidi"/>
+          <w:color w:val="2E74B5" w:themeColor="accent1" w:themeShade="BF"/>
+          <w:sz w:val="24"/>
+        </w:rPr>
+        <w:t>: 1. Since we’ve already have the figure 1, we propose to delete the gray part. 2.The relational schema is not the same with our actual data base schema, since there are 64 columns in private school and population school, I omit some column, just keep the essential ones.)</w:t>
+      </w:r>
+    </w:p>
+    <w:p>
+      <w:pPr>
+        <w:spacing w:before="100" w:beforeAutospacing="1" w:after="100" w:afterAutospacing="1"/>
         <w:jc w:val="left"/>
         <w:rPr>
           <w:rFonts w:asciiTheme="majorBidi" w:hAnsiTheme="majorBidi" w:cstheme="majorBidi"/>
@@ -1410,7 +2653,7 @@
       </w:pPr>
     </w:p>
     <w:sectPr>
-      <w:headerReference w:type="default" r:id="rId9"/>
+      <w:headerReference w:type="default" r:id="rId11"/>
       <w:pgSz w:w="12240" w:h="15840"/>
       <w:pgMar w:top="1440" w:right="1440" w:bottom="1440" w:left="1440" w:header="720" w:footer="720" w:gutter="0"/>
       <w:cols w:space="720"/>
@@ -1422,7 +2665,7 @@
 </file>
 
 <file path=word/endnotes.xml><?xml version="1.0" encoding="utf-8"?>
-<w:endnotes xmlns:wpc="http://schemas.microsoft.com/office/word/2010/wordprocessingCanvas" xmlns:cx="http://schemas.microsoft.com/office/drawing/2014/chartex" xmlns:cx1="http://schemas.microsoft.com/office/drawing/2015/9/8/chartex" xmlns:cx2="http://schemas.microsoft.com/office/drawing/2015/10/21/chartex" xmlns:cx3="http://schemas.microsoft.com/office/drawing/2016/5/9/chartex" xmlns:cx4="http://schemas.microsoft.com/office/drawing/2016/5/10/chartex" xmlns:cx5="http://schemas.microsoft.com/office/drawing/2016/5/11/chartex" xmlns:cx6="http://schemas.microsoft.com/office/drawing/2016/5/12/chartex" xmlns:cx7="http://schemas.microsoft.com/office/drawing/2016/5/13/chartex" xmlns:cx8="http://schemas.microsoft.com/office/drawing/2016/5/14/chartex" xmlns:mc="http://schemas.openxmlformats.org/markup-compatibility/2006" xmlns:aink="http://schemas.microsoft.com/office/drawing/2016/ink" xmlns:am3d="http://schemas.microsoft.com/office/drawing/2017/model3d" xmlns:o="urn:schemas-microsoft-com:office:office" xmlns:r="http://schemas.openxmlformats.org/officeDocument/2006/relationships" xmlns:m="http://schemas.openxmlformats.org/officeDocument/2006/math" xmlns:v="urn:schemas-microsoft-com:vml" xmlns:wp14="http://schemas.microsoft.com/office/word/2010/wordprocessingDrawing" xmlns:wp="http://schemas.openxmlformats.org/drawingml/2006/wordprocessingDrawing" xmlns:w10="urn:schemas-microsoft-com:office:word" xmlns:w="http://schemas.openxmlformats.org/wordprocessingml/2006/main" xmlns:w14="http://schemas.microsoft.com/office/word/2010/wordml" xmlns:w15="http://schemas.microsoft.com/office/word/2012/wordml" xmlns:w16cid="http://schemas.microsoft.com/office/word/2016/wordml/cid" xmlns:w16se="http://schemas.microsoft.com/office/word/2015/wordml/symex" xmlns:wpg="http://schemas.microsoft.com/office/word/2010/wordprocessingGroup" xmlns:wpi="http://schemas.microsoft.com/office/word/2010/wordprocessingInk" xmlns:wne="http://schemas.microsoft.com/office/word/2006/wordml" xmlns:wps="http://schemas.microsoft.com/office/word/2010/wordprocessingShape" mc:Ignorable="w14 w15 w16se w16cid wp14">
+<w:endnotes xmlns:wpc="http://schemas.microsoft.com/office/word/2010/wordprocessingCanvas" xmlns:mo="http://schemas.microsoft.com/office/mac/office/2008/main" xmlns:mc="http://schemas.openxmlformats.org/markup-compatibility/2006" xmlns:mv="urn:schemas-microsoft-com:mac:vml" xmlns:o="urn:schemas-microsoft-com:office:office" xmlns:r="http://schemas.openxmlformats.org/officeDocument/2006/relationships" xmlns:m="http://schemas.openxmlformats.org/officeDocument/2006/math" xmlns:v="urn:schemas-microsoft-com:vml" xmlns:wp14="http://schemas.microsoft.com/office/word/2010/wordprocessingDrawing" xmlns:wp="http://schemas.openxmlformats.org/drawingml/2006/wordprocessingDrawing" xmlns:w10="urn:schemas-microsoft-com:office:word" xmlns:w="http://schemas.openxmlformats.org/wordprocessingml/2006/main" xmlns:w14="http://schemas.microsoft.com/office/word/2010/wordml" xmlns:w15="http://schemas.microsoft.com/office/word/2012/wordml" xmlns:wpg="http://schemas.microsoft.com/office/word/2010/wordprocessingGroup" xmlns:wpi="http://schemas.microsoft.com/office/word/2010/wordprocessingInk" xmlns:wne="http://schemas.microsoft.com/office/word/2006/wordml" xmlns:wps="http://schemas.microsoft.com/office/word/2010/wordprocessingShape" mc:Ignorable="w14 w15 wp14">
   <w:endnote w:type="separator" w:id="-1">
     <w:p>
       <w:r>
@@ -1441,7 +2684,7 @@
 </file>
 
 <file path=word/footnotes.xml><?xml version="1.0" encoding="utf-8"?>
-<w:footnotes xmlns:wpc="http://schemas.microsoft.com/office/word/2010/wordprocessingCanvas" xmlns:cx="http://schemas.microsoft.com/office/drawing/2014/chartex" xmlns:cx1="http://schemas.microsoft.com/office/drawing/2015/9/8/chartex" xmlns:cx2="http://schemas.microsoft.com/office/drawing/2015/10/21/chartex" xmlns:cx3="http://schemas.microsoft.com/office/drawing/2016/5/9/chartex" xmlns:cx4="http://schemas.microsoft.com/office/drawing/2016/5/10/chartex" xmlns:cx5="http://schemas.microsoft.com/office/drawing/2016/5/11/chartex" xmlns:cx6="http://schemas.microsoft.com/office/drawing/2016/5/12/chartex" xmlns:cx7="http://schemas.microsoft.com/office/drawing/2016/5/13/chartex" xmlns:cx8="http://schemas.microsoft.com/office/drawing/2016/5/14/chartex" xmlns:mc="http://schemas.openxmlformats.org/markup-compatibility/2006" xmlns:aink="http://schemas.microsoft.com/office/drawing/2016/ink" xmlns:am3d="http://schemas.microsoft.com/office/drawing/2017/model3d" xmlns:o="urn:schemas-microsoft-com:office:office" xmlns:r="http://schemas.openxmlformats.org/officeDocument/2006/relationships" xmlns:m="http://schemas.openxmlformats.org/officeDocument/2006/math" xmlns:v="urn:schemas-microsoft-com:vml" xmlns:wp14="http://schemas.microsoft.com/office/word/2010/wordprocessingDrawing" xmlns:wp="http://schemas.openxmlformats.org/drawingml/2006/wordprocessingDrawing" xmlns:w10="urn:schemas-microsoft-com:office:word" xmlns:w="http://schemas.openxmlformats.org/wordprocessingml/2006/main" xmlns:w14="http://schemas.microsoft.com/office/word/2010/wordml" xmlns:w15="http://schemas.microsoft.com/office/word/2012/wordml" xmlns:w16cid="http://schemas.microsoft.com/office/word/2016/wordml/cid" xmlns:w16se="http://schemas.microsoft.com/office/word/2015/wordml/symex" xmlns:wpg="http://schemas.microsoft.com/office/word/2010/wordprocessingGroup" xmlns:wpi="http://schemas.microsoft.com/office/word/2010/wordprocessingInk" xmlns:wne="http://schemas.microsoft.com/office/word/2006/wordml" xmlns:wps="http://schemas.microsoft.com/office/word/2010/wordprocessingShape" mc:Ignorable="w14 w15 w16se w16cid wp14">
+<w:footnotes xmlns:wpc="http://schemas.microsoft.com/office/word/2010/wordprocessingCanvas" xmlns:mo="http://schemas.microsoft.com/office/mac/office/2008/main" xmlns:mc="http://schemas.openxmlformats.org/markup-compatibility/2006" xmlns:mv="urn:schemas-microsoft-com:mac:vml" xmlns:o="urn:schemas-microsoft-com:office:office" xmlns:r="http://schemas.openxmlformats.org/officeDocument/2006/relationships" xmlns:m="http://schemas.openxmlformats.org/officeDocument/2006/math" xmlns:v="urn:schemas-microsoft-com:vml" xmlns:wp14="http://schemas.microsoft.com/office/word/2010/wordprocessingDrawing" xmlns:wp="http://schemas.openxmlformats.org/drawingml/2006/wordprocessingDrawing" xmlns:w10="urn:schemas-microsoft-com:office:word" xmlns:w="http://schemas.openxmlformats.org/wordprocessingml/2006/main" xmlns:w14="http://schemas.microsoft.com/office/word/2010/wordml" xmlns:w15="http://schemas.microsoft.com/office/word/2012/wordml" xmlns:wpg="http://schemas.microsoft.com/office/word/2010/wordprocessingGroup" xmlns:wpi="http://schemas.microsoft.com/office/word/2010/wordprocessingInk" xmlns:wne="http://schemas.microsoft.com/office/word/2006/wordml" xmlns:wps="http://schemas.microsoft.com/office/word/2010/wordprocessingShape" mc:Ignorable="w14 w15 wp14">
   <w:footnote w:type="separator" w:id="-1">
     <w:p>
       <w:r>
@@ -1460,10 +2703,11 @@
 </file>
 
 <file path=word/header1.xml><?xml version="1.0" encoding="utf-8"?>
-<w:hdr xmlns:wpc="http://schemas.microsoft.com/office/word/2010/wordprocessingCanvas" xmlns:cx="http://schemas.microsoft.com/office/drawing/2014/chartex" xmlns:cx1="http://schemas.microsoft.com/office/drawing/2015/9/8/chartex" xmlns:cx2="http://schemas.microsoft.com/office/drawing/2015/10/21/chartex" xmlns:cx3="http://schemas.microsoft.com/office/drawing/2016/5/9/chartex" xmlns:cx4="http://schemas.microsoft.com/office/drawing/2016/5/10/chartex" xmlns:cx5="http://schemas.microsoft.com/office/drawing/2016/5/11/chartex" xmlns:cx6="http://schemas.microsoft.com/office/drawing/2016/5/12/chartex" xmlns:cx7="http://schemas.microsoft.com/office/drawing/2016/5/13/chartex" xmlns:cx8="http://schemas.microsoft.com/office/drawing/2016/5/14/chartex" xmlns:mc="http://schemas.openxmlformats.org/markup-compatibility/2006" xmlns:aink="http://schemas.microsoft.com/office/drawing/2016/ink" xmlns:am3d="http://schemas.microsoft.com/office/drawing/2017/model3d" xmlns:o="urn:schemas-microsoft-com:office:office" xmlns:r="http://schemas.openxmlformats.org/officeDocument/2006/relationships" xmlns:m="http://schemas.openxmlformats.org/officeDocument/2006/math" xmlns:v="urn:schemas-microsoft-com:vml" xmlns:wp14="http://schemas.microsoft.com/office/word/2010/wordprocessingDrawing" xmlns:wp="http://schemas.openxmlformats.org/drawingml/2006/wordprocessingDrawing" xmlns:w10="urn:schemas-microsoft-com:office:word" xmlns:w="http://schemas.openxmlformats.org/wordprocessingml/2006/main" xmlns:w14="http://schemas.microsoft.com/office/word/2010/wordml" xmlns:w15="http://schemas.microsoft.com/office/word/2012/wordml" xmlns:w16cid="http://schemas.microsoft.com/office/word/2016/wordml/cid" xmlns:w16se="http://schemas.microsoft.com/office/word/2015/wordml/symex" xmlns:wpg="http://schemas.microsoft.com/office/word/2010/wordprocessingGroup" xmlns:wpi="http://schemas.microsoft.com/office/word/2010/wordprocessingInk" xmlns:wne="http://schemas.microsoft.com/office/word/2006/wordml" xmlns:wps="http://schemas.microsoft.com/office/word/2010/wordprocessingShape" mc:Ignorable="w14 w15 w16se w16cid wp14">
+<w:hdr xmlns:wpc="http://schemas.microsoft.com/office/word/2010/wordprocessingCanvas" xmlns:mo="http://schemas.microsoft.com/office/mac/office/2008/main" xmlns:mc="http://schemas.openxmlformats.org/markup-compatibility/2006" xmlns:mv="urn:schemas-microsoft-com:mac:vml" xmlns:o="urn:schemas-microsoft-com:office:office" xmlns:r="http://schemas.openxmlformats.org/officeDocument/2006/relationships" xmlns:m="http://schemas.openxmlformats.org/officeDocument/2006/math" xmlns:v="urn:schemas-microsoft-com:vml" xmlns:wp14="http://schemas.microsoft.com/office/word/2010/wordprocessingDrawing" xmlns:wp="http://schemas.openxmlformats.org/drawingml/2006/wordprocessingDrawing" xmlns:w10="urn:schemas-microsoft-com:office:word" xmlns:w="http://schemas.openxmlformats.org/wordprocessingml/2006/main" xmlns:w14="http://schemas.microsoft.com/office/word/2010/wordml" xmlns:w15="http://schemas.microsoft.com/office/word/2012/wordml" xmlns:wpg="http://schemas.microsoft.com/office/word/2010/wordprocessingGroup" xmlns:wpi="http://schemas.microsoft.com/office/word/2010/wordprocessingInk" xmlns:wne="http://schemas.microsoft.com/office/word/2006/wordml" xmlns:wps="http://schemas.microsoft.com/office/word/2010/wordprocessingShape" mc:Ignorable="w14 w15 wp14">
   <w:p>
     <w:pPr>
       <w:pStyle w:val="Header"/>
+      <w:jc w:val="both"/>
     </w:pPr>
     <w:bookmarkStart w:id="7" w:name="OLE_LINK5"/>
     <w:bookmarkStart w:id="8" w:name="OLE_LINK7"/>
@@ -1476,8 +2720,8 @@
 </file>
 
 <file path=word/numbering.xml><?xml version="1.0" encoding="utf-8"?>
-<w:numbering xmlns:wpc="http://schemas.microsoft.com/office/word/2010/wordprocessingCanvas" xmlns:cx="http://schemas.microsoft.com/office/drawing/2014/chartex" xmlns:cx1="http://schemas.microsoft.com/office/drawing/2015/9/8/chartex" xmlns:cx2="http://schemas.microsoft.com/office/drawing/2015/10/21/chartex" xmlns:cx3="http://schemas.microsoft.com/office/drawing/2016/5/9/chartex" xmlns:cx4="http://schemas.microsoft.com/office/drawing/2016/5/10/chartex" xmlns:cx5="http://schemas.microsoft.com/office/drawing/2016/5/11/chartex" xmlns:cx6="http://schemas.microsoft.com/office/drawing/2016/5/12/chartex" xmlns:cx7="http://schemas.microsoft.com/office/drawing/2016/5/13/chartex" xmlns:cx8="http://schemas.microsoft.com/office/drawing/2016/5/14/chartex" xmlns:mc="http://schemas.openxmlformats.org/markup-compatibility/2006" xmlns:aink="http://schemas.microsoft.com/office/drawing/2016/ink" xmlns:am3d="http://schemas.microsoft.com/office/drawing/2017/model3d" xmlns:o="urn:schemas-microsoft-com:office:office" xmlns:r="http://schemas.openxmlformats.org/officeDocument/2006/relationships" xmlns:m="http://schemas.openxmlformats.org/officeDocument/2006/math" xmlns:v="urn:schemas-microsoft-com:vml" xmlns:wp14="http://schemas.microsoft.com/office/word/2010/wordprocessingDrawing" xmlns:wp="http://schemas.openxmlformats.org/drawingml/2006/wordprocessingDrawing" xmlns:w10="urn:schemas-microsoft-com:office:word" xmlns:w="http://schemas.openxmlformats.org/wordprocessingml/2006/main" xmlns:w14="http://schemas.microsoft.com/office/word/2010/wordml" xmlns:w15="http://schemas.microsoft.com/office/word/2012/wordml" xmlns:w16cid="http://schemas.microsoft.com/office/word/2016/wordml/cid" xmlns:w16se="http://schemas.microsoft.com/office/word/2015/wordml/symex" xmlns:wpg="http://schemas.microsoft.com/office/word/2010/wordprocessingGroup" xmlns:wpi="http://schemas.microsoft.com/office/word/2010/wordprocessingInk" xmlns:wne="http://schemas.microsoft.com/office/word/2006/wordml" xmlns:wps="http://schemas.microsoft.com/office/word/2010/wordprocessingShape" mc:Ignorable="w14 w15 w16se w16cid wp14">
-  <w:abstractNum w:abstractNumId="0" w15:restartNumberingAfterBreak="0">
+<w:numbering xmlns:wpc="http://schemas.microsoft.com/office/word/2010/wordprocessingCanvas" xmlns:mo="http://schemas.microsoft.com/office/mac/office/2008/main" xmlns:mc="http://schemas.openxmlformats.org/markup-compatibility/2006" xmlns:mv="urn:schemas-microsoft-com:mac:vml" xmlns:o="urn:schemas-microsoft-com:office:office" xmlns:r="http://schemas.openxmlformats.org/officeDocument/2006/relationships" xmlns:m="http://schemas.openxmlformats.org/officeDocument/2006/math" xmlns:v="urn:schemas-microsoft-com:vml" xmlns:wp14="http://schemas.microsoft.com/office/word/2010/wordprocessingDrawing" xmlns:wp="http://schemas.openxmlformats.org/drawingml/2006/wordprocessingDrawing" xmlns:w10="urn:schemas-microsoft-com:office:word" xmlns:w="http://schemas.openxmlformats.org/wordprocessingml/2006/main" xmlns:w14="http://schemas.microsoft.com/office/word/2010/wordml" xmlns:w15="http://schemas.microsoft.com/office/word/2012/wordml" xmlns:wpg="http://schemas.microsoft.com/office/word/2010/wordprocessingGroup" xmlns:wpi="http://schemas.microsoft.com/office/word/2010/wordprocessingInk" xmlns:wne="http://schemas.microsoft.com/office/word/2006/wordml" xmlns:wps="http://schemas.microsoft.com/office/word/2010/wordprocessingShape" mc:Ignorable="w14 w15 wp14">
+  <w:abstractNum w:abstractNumId="0">
     <w:nsid w:val="003A56DF"/>
     <w:multiLevelType w:val="hybridMultilevel"/>
     <w:tmpl w:val="7DDCF0CE"/>
@@ -1566,7 +2810,7 @@
       </w:pPr>
     </w:lvl>
   </w:abstractNum>
-  <w:abstractNum w:abstractNumId="1" w15:restartNumberingAfterBreak="0">
+  <w:abstractNum w:abstractNumId="1">
     <w:nsid w:val="0739473A"/>
     <w:multiLevelType w:val="hybridMultilevel"/>
     <w:tmpl w:val="1BCCA09C"/>
@@ -1655,7 +2899,7 @@
       </w:pPr>
     </w:lvl>
   </w:abstractNum>
-  <w:abstractNum w:abstractNumId="2" w15:restartNumberingAfterBreak="0">
+  <w:abstractNum w:abstractNumId="2">
     <w:nsid w:val="0A633960"/>
     <w:multiLevelType w:val="hybridMultilevel"/>
     <w:tmpl w:val="1BCCA09C"/>
@@ -1744,7 +2988,7 @@
       </w:pPr>
     </w:lvl>
   </w:abstractNum>
-  <w:abstractNum w:abstractNumId="3" w15:restartNumberingAfterBreak="0">
+  <w:abstractNum w:abstractNumId="3">
     <w:nsid w:val="155E7104"/>
     <w:multiLevelType w:val="multilevel"/>
     <w:tmpl w:val="DB167152"/>
@@ -1857,7 +3101,7 @@
       </w:rPr>
     </w:lvl>
   </w:abstractNum>
-  <w:abstractNum w:abstractNumId="4" w15:restartNumberingAfterBreak="0">
+  <w:abstractNum w:abstractNumId="4">
     <w:nsid w:val="1603354E"/>
     <w:multiLevelType w:val="hybridMultilevel"/>
     <w:tmpl w:val="507291A8"/>
@@ -1946,7 +3190,7 @@
       </w:pPr>
     </w:lvl>
   </w:abstractNum>
-  <w:abstractNum w:abstractNumId="5" w15:restartNumberingAfterBreak="0">
+  <w:abstractNum w:abstractNumId="5">
     <w:nsid w:val="16846A59"/>
     <w:multiLevelType w:val="multilevel"/>
     <w:tmpl w:val="68DE7AC6"/>
@@ -2059,7 +3303,7 @@
       </w:rPr>
     </w:lvl>
   </w:abstractNum>
-  <w:abstractNum w:abstractNumId="6" w15:restartNumberingAfterBreak="0">
+  <w:abstractNum w:abstractNumId="6">
     <w:nsid w:val="1AF146EB"/>
     <w:multiLevelType w:val="hybridMultilevel"/>
     <w:tmpl w:val="24762CFE"/>
@@ -2148,7 +3392,7 @@
       </w:pPr>
     </w:lvl>
   </w:abstractNum>
-  <w:abstractNum w:abstractNumId="7" w15:restartNumberingAfterBreak="0">
+  <w:abstractNum w:abstractNumId="7">
     <w:nsid w:val="1C4B0E4E"/>
     <w:multiLevelType w:val="hybridMultilevel"/>
     <w:tmpl w:val="E1D09F4C"/>
@@ -2234,7 +3478,7 @@
       </w:pPr>
     </w:lvl>
   </w:abstractNum>
-  <w:abstractNum w:abstractNumId="8" w15:restartNumberingAfterBreak="0">
+  <w:abstractNum w:abstractNumId="8">
     <w:nsid w:val="1DBB4E84"/>
     <w:multiLevelType w:val="hybridMultilevel"/>
     <w:tmpl w:val="7C043F24"/>
@@ -2323,7 +3567,7 @@
       </w:pPr>
     </w:lvl>
   </w:abstractNum>
-  <w:abstractNum w:abstractNumId="9" w15:restartNumberingAfterBreak="0">
+  <w:abstractNum w:abstractNumId="9">
     <w:nsid w:val="1DE0608C"/>
     <w:multiLevelType w:val="hybridMultilevel"/>
     <w:tmpl w:val="507291A8"/>
@@ -2412,7 +3656,7 @@
       </w:pPr>
     </w:lvl>
   </w:abstractNum>
-  <w:abstractNum w:abstractNumId="10" w15:restartNumberingAfterBreak="0">
+  <w:abstractNum w:abstractNumId="10">
     <w:nsid w:val="1E821AD8"/>
     <w:multiLevelType w:val="hybridMultilevel"/>
     <w:tmpl w:val="00C2795E"/>
@@ -2498,7 +3742,7 @@
       </w:pPr>
     </w:lvl>
   </w:abstractNum>
-  <w:abstractNum w:abstractNumId="11" w15:restartNumberingAfterBreak="0">
+  <w:abstractNum w:abstractNumId="11">
     <w:nsid w:val="21404F76"/>
     <w:multiLevelType w:val="hybridMultilevel"/>
     <w:tmpl w:val="47D8AB68"/>
@@ -2612,7 +3856,7 @@
       </w:rPr>
     </w:lvl>
   </w:abstractNum>
-  <w:abstractNum w:abstractNumId="12" w15:restartNumberingAfterBreak="0">
+  <w:abstractNum w:abstractNumId="12">
     <w:nsid w:val="22F01046"/>
     <w:multiLevelType w:val="hybridMultilevel"/>
     <w:tmpl w:val="1BCCA09C"/>
@@ -2701,7 +3945,7 @@
       </w:pPr>
     </w:lvl>
   </w:abstractNum>
-  <w:abstractNum w:abstractNumId="13" w15:restartNumberingAfterBreak="0">
+  <w:abstractNum w:abstractNumId="13">
     <w:nsid w:val="268F6CC7"/>
     <w:multiLevelType w:val="hybridMultilevel"/>
     <w:tmpl w:val="219E30F8"/>
@@ -2815,7 +4059,7 @@
       </w:rPr>
     </w:lvl>
   </w:abstractNum>
-  <w:abstractNum w:abstractNumId="14" w15:restartNumberingAfterBreak="0">
+  <w:abstractNum w:abstractNumId="14">
     <w:nsid w:val="28336A71"/>
     <w:multiLevelType w:val="multilevel"/>
     <w:tmpl w:val="90382FDC"/>
@@ -2928,7 +4172,7 @@
       </w:rPr>
     </w:lvl>
   </w:abstractNum>
-  <w:abstractNum w:abstractNumId="15" w15:restartNumberingAfterBreak="0">
+  <w:abstractNum w:abstractNumId="15">
     <w:nsid w:val="29FD0F00"/>
     <w:multiLevelType w:val="hybridMultilevel"/>
     <w:tmpl w:val="57245E3C"/>
@@ -3042,7 +4286,7 @@
       </w:rPr>
     </w:lvl>
   </w:abstractNum>
-  <w:abstractNum w:abstractNumId="16" w15:restartNumberingAfterBreak="0">
+  <w:abstractNum w:abstractNumId="16">
     <w:nsid w:val="2D850CFB"/>
     <w:multiLevelType w:val="hybridMultilevel"/>
     <w:tmpl w:val="4976B5BC"/>
@@ -3155,7 +4399,7 @@
       </w:rPr>
     </w:lvl>
   </w:abstractNum>
-  <w:abstractNum w:abstractNumId="17" w15:restartNumberingAfterBreak="0">
+  <w:abstractNum w:abstractNumId="17">
     <w:nsid w:val="30417626"/>
     <w:multiLevelType w:val="hybridMultilevel"/>
     <w:tmpl w:val="1BCCA09C"/>
@@ -3244,7 +4488,7 @@
       </w:pPr>
     </w:lvl>
   </w:abstractNum>
-  <w:abstractNum w:abstractNumId="18" w15:restartNumberingAfterBreak="0">
+  <w:abstractNum w:abstractNumId="18">
     <w:nsid w:val="30782A6D"/>
     <w:multiLevelType w:val="hybridMultilevel"/>
     <w:tmpl w:val="57F00A9A"/>
@@ -3358,7 +4602,7 @@
       </w:rPr>
     </w:lvl>
   </w:abstractNum>
-  <w:abstractNum w:abstractNumId="19" w15:restartNumberingAfterBreak="0">
+  <w:abstractNum w:abstractNumId="19">
     <w:nsid w:val="323717A3"/>
     <w:multiLevelType w:val="hybridMultilevel"/>
     <w:tmpl w:val="1132EF4C"/>
@@ -3448,7 +4692,7 @@
       </w:pPr>
     </w:lvl>
   </w:abstractNum>
-  <w:abstractNum w:abstractNumId="20" w15:restartNumberingAfterBreak="0">
+  <w:abstractNum w:abstractNumId="20">
     <w:nsid w:val="3371347E"/>
     <w:multiLevelType w:val="hybridMultilevel"/>
     <w:tmpl w:val="38186272"/>
@@ -3534,7 +4778,7 @@
       </w:pPr>
     </w:lvl>
   </w:abstractNum>
-  <w:abstractNum w:abstractNumId="21" w15:restartNumberingAfterBreak="0">
+  <w:abstractNum w:abstractNumId="21">
     <w:nsid w:val="34C93EE4"/>
     <w:multiLevelType w:val="hybridMultilevel"/>
     <w:tmpl w:val="7DDCF0CE"/>
@@ -3623,7 +4867,7 @@
       </w:pPr>
     </w:lvl>
   </w:abstractNum>
-  <w:abstractNum w:abstractNumId="22" w15:restartNumberingAfterBreak="0">
+  <w:abstractNum w:abstractNumId="22">
     <w:nsid w:val="361B5698"/>
     <w:multiLevelType w:val="hybridMultilevel"/>
     <w:tmpl w:val="1BCCA09C"/>
@@ -3712,7 +4956,7 @@
       </w:pPr>
     </w:lvl>
   </w:abstractNum>
-  <w:abstractNum w:abstractNumId="23" w15:restartNumberingAfterBreak="0">
+  <w:abstractNum w:abstractNumId="23">
     <w:nsid w:val="36D55804"/>
     <w:multiLevelType w:val="hybridMultilevel"/>
     <w:tmpl w:val="1BCCA09C"/>
@@ -3801,7 +5045,7 @@
       </w:pPr>
     </w:lvl>
   </w:abstractNum>
-  <w:abstractNum w:abstractNumId="24" w15:restartNumberingAfterBreak="0">
+  <w:abstractNum w:abstractNumId="24">
     <w:nsid w:val="37F456B8"/>
     <w:multiLevelType w:val="hybridMultilevel"/>
     <w:tmpl w:val="CF325064"/>
@@ -3887,7 +5131,7 @@
       </w:pPr>
     </w:lvl>
   </w:abstractNum>
-  <w:abstractNum w:abstractNumId="25" w15:restartNumberingAfterBreak="0">
+  <w:abstractNum w:abstractNumId="25">
     <w:nsid w:val="452E3FDA"/>
     <w:multiLevelType w:val="hybridMultilevel"/>
     <w:tmpl w:val="869C6DB0"/>
@@ -3977,7 +5221,7 @@
       </w:pPr>
     </w:lvl>
   </w:abstractNum>
-  <w:abstractNum w:abstractNumId="26" w15:restartNumberingAfterBreak="0">
+  <w:abstractNum w:abstractNumId="26">
     <w:nsid w:val="49737207"/>
     <w:multiLevelType w:val="multilevel"/>
     <w:tmpl w:val="E73448EE"/>
@@ -4098,7 +5342,7 @@
       </w:rPr>
     </w:lvl>
   </w:abstractNum>
-  <w:abstractNum w:abstractNumId="27" w15:restartNumberingAfterBreak="0">
+  <w:abstractNum w:abstractNumId="27">
     <w:nsid w:val="4BA41E62"/>
     <w:multiLevelType w:val="hybridMultilevel"/>
     <w:tmpl w:val="ED407944"/>
@@ -4212,7 +5456,7 @@
       </w:rPr>
     </w:lvl>
   </w:abstractNum>
-  <w:abstractNum w:abstractNumId="28" w15:restartNumberingAfterBreak="0">
+  <w:abstractNum w:abstractNumId="28">
     <w:nsid w:val="4BEC6D86"/>
     <w:multiLevelType w:val="hybridMultilevel"/>
     <w:tmpl w:val="4AC853A6"/>
@@ -4326,7 +5570,7 @@
       </w:rPr>
     </w:lvl>
   </w:abstractNum>
-  <w:abstractNum w:abstractNumId="29" w15:restartNumberingAfterBreak="0">
+  <w:abstractNum w:abstractNumId="29">
     <w:nsid w:val="51305852"/>
     <w:multiLevelType w:val="hybridMultilevel"/>
     <w:tmpl w:val="064E1CBA"/>
@@ -4415,7 +5659,7 @@
       </w:pPr>
     </w:lvl>
   </w:abstractNum>
-  <w:abstractNum w:abstractNumId="30" w15:restartNumberingAfterBreak="0">
+  <w:abstractNum w:abstractNumId="30">
     <w:nsid w:val="519761E8"/>
     <w:multiLevelType w:val="hybridMultilevel"/>
     <w:tmpl w:val="B7D051F4"/>
@@ -4529,7 +5773,7 @@
       </w:rPr>
     </w:lvl>
   </w:abstractNum>
-  <w:abstractNum w:abstractNumId="31" w15:restartNumberingAfterBreak="0">
+  <w:abstractNum w:abstractNumId="31">
     <w:nsid w:val="543F33C3"/>
     <w:multiLevelType w:val="hybridMultilevel"/>
     <w:tmpl w:val="B86EFB44"/>
@@ -4645,7 +5889,7 @@
       </w:rPr>
     </w:lvl>
   </w:abstractNum>
-  <w:abstractNum w:abstractNumId="32" w15:restartNumberingAfterBreak="0">
+  <w:abstractNum w:abstractNumId="32">
     <w:nsid w:val="575E7CED"/>
     <w:multiLevelType w:val="hybridMultilevel"/>
     <w:tmpl w:val="1BCCA09C"/>
@@ -4734,7 +5978,7 @@
       </w:pPr>
     </w:lvl>
   </w:abstractNum>
-  <w:abstractNum w:abstractNumId="33" w15:restartNumberingAfterBreak="0">
+  <w:abstractNum w:abstractNumId="33">
     <w:nsid w:val="57B46D5F"/>
     <w:multiLevelType w:val="hybridMultilevel"/>
     <w:tmpl w:val="232C9980"/>
@@ -4820,7 +6064,7 @@
       </w:pPr>
     </w:lvl>
   </w:abstractNum>
-  <w:abstractNum w:abstractNumId="34" w15:restartNumberingAfterBreak="0">
+  <w:abstractNum w:abstractNumId="34">
     <w:nsid w:val="58131F14"/>
     <w:multiLevelType w:val="multilevel"/>
     <w:tmpl w:val="ECD8B2E2"/>
@@ -4933,7 +6177,7 @@
       </w:rPr>
     </w:lvl>
   </w:abstractNum>
-  <w:abstractNum w:abstractNumId="35" w15:restartNumberingAfterBreak="0">
+  <w:abstractNum w:abstractNumId="35">
     <w:nsid w:val="5876766C"/>
     <w:multiLevelType w:val="multilevel"/>
     <w:tmpl w:val="0409001D"/>
@@ -5019,7 +6263,7 @@
       </w:pPr>
     </w:lvl>
   </w:abstractNum>
-  <w:abstractNum w:abstractNumId="36" w15:restartNumberingAfterBreak="0">
+  <w:abstractNum w:abstractNumId="36">
     <w:nsid w:val="5EFC45AC"/>
     <w:multiLevelType w:val="hybridMultilevel"/>
     <w:tmpl w:val="916A0D96"/>
@@ -5133,7 +6377,7 @@
       </w:rPr>
     </w:lvl>
   </w:abstractNum>
-  <w:abstractNum w:abstractNumId="37" w15:restartNumberingAfterBreak="0">
+  <w:abstractNum w:abstractNumId="37">
     <w:nsid w:val="60FD25F0"/>
     <w:multiLevelType w:val="hybridMultilevel"/>
     <w:tmpl w:val="CC3A69C4"/>
@@ -5247,7 +6491,7 @@
       </w:rPr>
     </w:lvl>
   </w:abstractNum>
-  <w:abstractNum w:abstractNumId="38" w15:restartNumberingAfterBreak="0">
+  <w:abstractNum w:abstractNumId="38">
     <w:nsid w:val="632C5B1F"/>
     <w:multiLevelType w:val="hybridMultilevel"/>
     <w:tmpl w:val="CD0E31E4"/>
@@ -5336,7 +6580,7 @@
       </w:pPr>
     </w:lvl>
   </w:abstractNum>
-  <w:abstractNum w:abstractNumId="39" w15:restartNumberingAfterBreak="0">
+  <w:abstractNum w:abstractNumId="39">
     <w:nsid w:val="6335439E"/>
     <w:multiLevelType w:val="hybridMultilevel"/>
     <w:tmpl w:val="2B30429A"/>
@@ -5450,7 +6694,7 @@
       </w:rPr>
     </w:lvl>
   </w:abstractNum>
-  <w:abstractNum w:abstractNumId="40" w15:restartNumberingAfterBreak="0">
+  <w:abstractNum w:abstractNumId="40">
     <w:nsid w:val="68C935E7"/>
     <w:multiLevelType w:val="hybridMultilevel"/>
     <w:tmpl w:val="1BCCA09C"/>
@@ -5539,7 +6783,7 @@
       </w:pPr>
     </w:lvl>
   </w:abstractNum>
-  <w:abstractNum w:abstractNumId="41" w15:restartNumberingAfterBreak="0">
+  <w:abstractNum w:abstractNumId="41">
     <w:nsid w:val="69540649"/>
     <w:multiLevelType w:val="hybridMultilevel"/>
     <w:tmpl w:val="55447FA2"/>
@@ -5628,7 +6872,7 @@
       </w:pPr>
     </w:lvl>
   </w:abstractNum>
-  <w:abstractNum w:abstractNumId="42" w15:restartNumberingAfterBreak="0">
+  <w:abstractNum w:abstractNumId="42">
     <w:nsid w:val="6A5F1A3D"/>
     <w:multiLevelType w:val="hybridMultilevel"/>
     <w:tmpl w:val="939C59F8"/>
@@ -5741,7 +6985,7 @@
       </w:rPr>
     </w:lvl>
   </w:abstractNum>
-  <w:abstractNum w:abstractNumId="43" w15:restartNumberingAfterBreak="0">
+  <w:abstractNum w:abstractNumId="43">
     <w:nsid w:val="6B9876F1"/>
     <w:multiLevelType w:val="hybridMultilevel"/>
     <w:tmpl w:val="80BA0724"/>
@@ -5830,7 +7074,7 @@
       </w:pPr>
     </w:lvl>
   </w:abstractNum>
-  <w:abstractNum w:abstractNumId="44" w15:restartNumberingAfterBreak="0">
+  <w:abstractNum w:abstractNumId="44">
     <w:nsid w:val="6D2025A4"/>
     <w:multiLevelType w:val="hybridMultilevel"/>
     <w:tmpl w:val="1BCCA09C"/>
@@ -5919,7 +7163,7 @@
       </w:pPr>
     </w:lvl>
   </w:abstractNum>
-  <w:abstractNum w:abstractNumId="45" w15:restartNumberingAfterBreak="0">
+  <w:abstractNum w:abstractNumId="45">
     <w:nsid w:val="73196197"/>
     <w:multiLevelType w:val="hybridMultilevel"/>
     <w:tmpl w:val="70A61BA6"/>
@@ -6033,7 +7277,7 @@
       </w:rPr>
     </w:lvl>
   </w:abstractNum>
-  <w:abstractNum w:abstractNumId="46" w15:restartNumberingAfterBreak="0">
+  <w:abstractNum w:abstractNumId="46">
     <w:nsid w:val="74466695"/>
     <w:multiLevelType w:val="hybridMultilevel"/>
     <w:tmpl w:val="BA80750E"/>
@@ -6119,7 +7363,7 @@
       </w:pPr>
     </w:lvl>
   </w:abstractNum>
-  <w:abstractNum w:abstractNumId="47" w15:restartNumberingAfterBreak="0">
+  <w:abstractNum w:abstractNumId="47">
     <w:nsid w:val="7C011716"/>
     <w:multiLevelType w:val="hybridMultilevel"/>
     <w:tmpl w:val="05981390"/>
@@ -6208,7 +7452,7 @@
       </w:pPr>
     </w:lvl>
   </w:abstractNum>
-  <w:abstractNum w:abstractNumId="48" w15:restartNumberingAfterBreak="0">
+  <w:abstractNum w:abstractNumId="48">
     <w:nsid w:val="7C7B5EDC"/>
     <w:multiLevelType w:val="hybridMultilevel"/>
     <w:tmpl w:val="9992EBE6"/>
@@ -6448,7 +7692,7 @@
 </file>
 
 <file path=word/styles.xml><?xml version="1.0" encoding="utf-8"?>
-<w:styles xmlns:mc="http://schemas.openxmlformats.org/markup-compatibility/2006" xmlns:r="http://schemas.openxmlformats.org/officeDocument/2006/relationships" xmlns:w="http://schemas.openxmlformats.org/wordprocessingml/2006/main" xmlns:w14="http://schemas.microsoft.com/office/word/2010/wordml" xmlns:w15="http://schemas.microsoft.com/office/word/2012/wordml" xmlns:w16cid="http://schemas.microsoft.com/office/word/2016/wordml/cid" xmlns:w16se="http://schemas.microsoft.com/office/word/2015/wordml/symex" mc:Ignorable="w14 w15 w16se w16cid">
+<w:styles xmlns:mc="http://schemas.openxmlformats.org/markup-compatibility/2006" xmlns:r="http://schemas.openxmlformats.org/officeDocument/2006/relationships" xmlns:w="http://schemas.openxmlformats.org/wordprocessingml/2006/main" xmlns:w14="http://schemas.microsoft.com/office/word/2010/wordml" xmlns:w15="http://schemas.microsoft.com/office/word/2012/wordml" mc:Ignorable="w14 w15">
   <w:docDefaults>
     <w:rPrDefault>
       <w:rPr>
@@ -6461,7 +7705,7 @@
     </w:rPrDefault>
     <w:pPrDefault/>
   </w:docDefaults>
-  <w:latentStyles w:defLockedState="0" w:defUIPriority="99" w:defSemiHidden="0" w:defUnhideWhenUsed="0" w:defQFormat="0" w:count="375">
+  <w:latentStyles w:defLockedState="0" w:defUIPriority="99" w:defSemiHidden="0" w:defUnhideWhenUsed="0" w:defQFormat="0" w:count="382">
     <w:lsdException w:name="Normal" w:uiPriority="0" w:qFormat="1"/>
     <w:lsdException w:name="heading 1" w:uiPriority="9" w:qFormat="1"/>
     <w:lsdException w:name="heading 2" w:semiHidden="1" w:uiPriority="9" w:unhideWhenUsed="1" w:qFormat="1"/>
@@ -6567,6 +7811,7 @@
     <w:lsdException w:name="HTML Sample" w:semiHidden="1" w:unhideWhenUsed="1"/>
     <w:lsdException w:name="HTML Typewriter" w:semiHidden="1" w:unhideWhenUsed="1"/>
     <w:lsdException w:name="HTML Variable" w:semiHidden="1" w:unhideWhenUsed="1"/>
+    <w:lsdException w:name="Normal Table" w:semiHidden="1" w:unhideWhenUsed="1"/>
     <w:lsdException w:name="annotation subject" w:semiHidden="1" w:unhideWhenUsed="1"/>
     <w:lsdException w:name="No List" w:semiHidden="1" w:unhideWhenUsed="1"/>
     <w:lsdException w:name="Outline List 1" w:semiHidden="1" w:unhideWhenUsed="1"/>
@@ -6613,8 +7858,10 @@
     <w:lsdException w:name="Table Subtle 2" w:semiHidden="1" w:unhideWhenUsed="1"/>
     <w:lsdException w:name="Table Web 1" w:semiHidden="1" w:unhideWhenUsed="1"/>
     <w:lsdException w:name="Table Web 2" w:semiHidden="1" w:unhideWhenUsed="1"/>
+    <w:lsdException w:name="Table Web 3" w:semiHidden="1" w:unhideWhenUsed="1"/>
     <w:lsdException w:name="Balloon Text" w:semiHidden="1" w:unhideWhenUsed="1"/>
     <w:lsdException w:name="Table Grid" w:uiPriority="0"/>
+    <w:lsdException w:name="Table Theme" w:semiHidden="1" w:unhideWhenUsed="1"/>
     <w:lsdException w:name="Placeholder Text" w:semiHidden="1"/>
     <w:lsdException w:name="No Spacing" w:uiPriority="1" w:qFormat="1"/>
     <w:lsdException w:name="Light Shading" w:uiPriority="60"/>
@@ -6832,7 +8079,6 @@
     <w:lsdException w:name="List Table 7 Colorful Accent 6" w:uiPriority="52"/>
     <w:lsdException w:name="Mention" w:semiHidden="1" w:unhideWhenUsed="1"/>
     <w:lsdException w:name="Smart Hyperlink" w:semiHidden="1" w:unhideWhenUsed="1"/>
-    <w:lsdException w:name="Unresolved Mention" w:semiHidden="1" w:unhideWhenUsed="1"/>
   </w:latentStyles>
   <w:style w:type="paragraph" w:default="1" w:styleId="Normal">
     <w:name w:val="Normal"/>
@@ -7028,6 +8274,7 @@
       <w:szCs w:val="20"/>
     </w:rPr>
     <w:tblPr>
+      <w:tblInd w:w="0" w:type="dxa"/>
       <w:tblBorders>
         <w:top w:val="single" w:sz="4" w:space="0" w:color="auto"/>
         <w:left w:val="single" w:sz="4" w:space="0" w:color="auto"/>
@@ -7036,6 +8283,12 @@
         <w:insideH w:val="single" w:sz="4" w:space="0" w:color="auto"/>
         <w:insideV w:val="single" w:sz="4" w:space="0" w:color="auto"/>
       </w:tblBorders>
+      <w:tblCellMar>
+        <w:top w:w="0" w:type="dxa"/>
+        <w:left w:w="108" w:type="dxa"/>
+        <w:bottom w:w="0" w:type="dxa"/>
+        <w:right w:w="108" w:type="dxa"/>
+      </w:tblCellMar>
     </w:tblPr>
   </w:style>
   <w:style w:type="paragraph" w:styleId="Header">
@@ -7791,7 +9044,7 @@
 </file>
 
 <file path=customXml/itemProps2.xml><?xml version="1.0" encoding="utf-8"?>
-<ds:datastoreItem xmlns:ds="http://schemas.openxmlformats.org/officeDocument/2006/customXml" ds:itemID="{866CAEC1-B7F4-4F49-AFF3-C7A777CAB4A3}">
+<ds:datastoreItem xmlns:ds="http://schemas.openxmlformats.org/officeDocument/2006/customXml" ds:itemID="{D912AFCF-14DA-3A49-BD5A-5713A2ADB300}">
   <ds:schemaRefs>
     <ds:schemaRef ds:uri="http://schemas.openxmlformats.org/officeDocument/2006/bibliography"/>
   </ds:schemaRefs>

</xml_diff>